<commit_message>
Add causes for the dormant state
</commit_message>
<xml_diff>
--- a/Latency Analysis/Workload_vs_latency.docx
+++ b/Latency Analysis/Workload_vs_latency.docx
@@ -311,21 +311,7 @@
               <w:rPr>
                 <w:lang w:val="en-US"/>
               </w:rPr>
-              <w:t xml:space="preserve">CPU/memory request have been reduced, causing queuing or throttling. Check </w:t>
-            </w:r>
-            <w:proofErr w:type="spellStart"/>
-            <w:r>
-              <w:rPr>
-                <w:lang w:val="en-US"/>
-              </w:rPr>
-              <w:t>cpu_throttled_seconds_total</w:t>
-            </w:r>
-            <w:proofErr w:type="spellEnd"/>
-            <w:r>
-              <w:rPr>
-                <w:lang w:val="en-US"/>
-              </w:rPr>
-              <w:t xml:space="preserve"> and memory OOM metrics.</w:t>
+              <w:t>CPU/memory request have been reduced, causing queuing or throttling. Check cpu_throttled_seconds_total and memory OOM metrics.</w:t>
             </w:r>
           </w:p>
         </w:tc>
@@ -597,19 +583,11 @@
         </w:rPr>
         <w:t xml:space="preserve"> </w:t>
       </w:r>
-      <w:proofErr w:type="spellStart"/>
-      <w:r>
-        <w:rPr>
-          <w:lang w:val="en-US"/>
-        </w:rPr>
-        <w:t>request_rate</w:t>
-      </w:r>
-      <w:proofErr w:type="spellEnd"/>
-      <w:r>
-        <w:rPr>
-          <w:lang w:val="en-US"/>
-        </w:rPr>
-        <w:t xml:space="preserve"> ≈ 0, the service was not receiving external load.</w:t>
+      <w:r>
+        <w:rPr>
+          <w:lang w:val="en-US"/>
+        </w:rPr>
+        <w:t>request_rate ≈ 0, the service was not receiving external load.</w:t>
       </w:r>
     </w:p>
     <w:p>
@@ -779,21 +757,7 @@
         <w:rPr>
           <w:lang w:val="en-US"/>
         </w:rPr>
-        <w:t xml:space="preserve">CPU/memory limits may have been increased excessively by an </w:t>
-      </w:r>
-      <w:proofErr w:type="spellStart"/>
-      <w:r>
-        <w:rPr>
-          <w:lang w:val="en-US"/>
-        </w:rPr>
-        <w:t>autoscaler</w:t>
-      </w:r>
-      <w:proofErr w:type="spellEnd"/>
-      <w:r>
-        <w:rPr>
-          <w:lang w:val="en-US"/>
-        </w:rPr>
-        <w:t xml:space="preserve"> or manually.</w:t>
+        <w:t>CPU/memory limits may have been increased excessively by an autoscaler or manually.</w:t>
       </w:r>
     </w:p>
     <w:p>
@@ -938,14 +902,12 @@
                 <w:lang w:val="en-US"/>
               </w:rPr>
             </w:pPr>
-            <w:proofErr w:type="spellStart"/>
             <w:r>
               <w:rPr>
                 <w:lang w:val="en-US"/>
               </w:rPr>
               <w:t>Behaviour</w:t>
             </w:r>
-            <w:proofErr w:type="spellEnd"/>
           </w:p>
         </w:tc>
         <w:tc>
@@ -1101,21 +1063,7 @@
               <w:rPr>
                 <w:lang w:val="en-US"/>
               </w:rPr>
-              <w:t xml:space="preserve">Indicates stress; tune </w:t>
-            </w:r>
-            <w:proofErr w:type="spellStart"/>
-            <w:r>
-              <w:rPr>
-                <w:lang w:val="en-US"/>
-              </w:rPr>
-              <w:t>autoscaler</w:t>
-            </w:r>
-            <w:proofErr w:type="spellEnd"/>
-            <w:r>
-              <w:rPr>
-                <w:lang w:val="en-US"/>
-              </w:rPr>
-              <w:t xml:space="preserve"> or initial allocation</w:t>
+              <w:t>Indicates stress; tune autoscaler or initial allocation</w:t>
             </w:r>
           </w:p>
         </w:tc>
@@ -1236,21 +1184,7 @@
         <w:rPr>
           <w:lang w:val="en-US"/>
         </w:rPr>
-        <w:t xml:space="preserve">If we're building a latency-aware </w:t>
-      </w:r>
-      <w:proofErr w:type="spellStart"/>
-      <w:r>
-        <w:rPr>
-          <w:lang w:val="en-US"/>
-        </w:rPr>
-        <w:t>autoscaler</w:t>
-      </w:r>
-      <w:proofErr w:type="spellEnd"/>
-      <w:r>
-        <w:rPr>
-          <w:lang w:val="en-US"/>
-        </w:rPr>
-        <w:t>:</w:t>
+        <w:t>If we're building a latency-aware autoscaler:</w:t>
       </w:r>
     </w:p>
     <w:p>
@@ -1280,14 +1214,12 @@
           <w:lang w:val="en-US"/>
         </w:rPr>
       </w:pPr>
-      <w:proofErr w:type="spellStart"/>
       <w:r>
         <w:rPr>
           <w:lang w:val="en-US"/>
         </w:rPr>
         <w:t>request_rate</w:t>
       </w:r>
-      <w:proofErr w:type="spellEnd"/>
     </w:p>
     <w:p>
       <w:pPr>
@@ -1299,28 +1231,12 @@
           <w:lang w:val="en-US"/>
         </w:rPr>
       </w:pPr>
-      <w:proofErr w:type="spellStart"/>
-      <w:r>
-        <w:rPr>
-          <w:lang w:val="en-US"/>
-        </w:rPr>
-        <w:t>cpu_usage_pct</w:t>
-      </w:r>
-      <w:proofErr w:type="spellEnd"/>
-      <w:r>
-        <w:rPr>
-          <w:lang w:val="en-US"/>
-        </w:rPr>
-        <w:t xml:space="preserve"> and </w:t>
-      </w:r>
-      <w:proofErr w:type="spellStart"/>
-      <w:r>
-        <w:rPr>
-          <w:lang w:val="en-US"/>
-        </w:rPr>
-        <w:t>memory_usage_pct</w:t>
-      </w:r>
-      <w:proofErr w:type="spellEnd"/>
+      <w:r>
+        <w:rPr>
+          <w:lang w:val="en-US"/>
+        </w:rPr>
+        <w:t>cpu_usage_pct and memory_usage_pct</w:t>
+      </w:r>
     </w:p>
     <w:p>
       <w:pPr>
@@ -1726,7 +1642,6 @@
               <w:pStyle w:val="NormalWeb"/>
               <w:spacing w:before="0" w:beforeAutospacing="0" w:after="0" w:afterAutospacing="0"/>
             </w:pPr>
-            <w:proofErr w:type="spellStart"/>
             <w:r>
               <w:rPr>
                 <w:rFonts w:ascii="Arial" w:hAnsi="Arial" w:cs="Arial"/>
@@ -1734,17 +1649,7 @@
                 <w:sz w:val="22"/>
                 <w:szCs w:val="22"/>
               </w:rPr>
-              <w:t>CronJob</w:t>
-            </w:r>
-            <w:proofErr w:type="spellEnd"/>
-            <w:r>
-              <w:rPr>
-                <w:rFonts w:ascii="Arial" w:hAnsi="Arial" w:cs="Arial"/>
-                <w:color w:val="000000"/>
-                <w:sz w:val="22"/>
-                <w:szCs w:val="22"/>
-              </w:rPr>
-              <w:t xml:space="preserve"> Executed</w:t>
+              <w:t>CronJob Executed</w:t>
             </w:r>
           </w:p>
         </w:tc>
@@ -1777,27 +1682,7 @@
                 <w:sz w:val="22"/>
                 <w:szCs w:val="22"/>
               </w:rPr>
-              <w:t xml:space="preserve">A Kubernetes </w:t>
-            </w:r>
-            <w:proofErr w:type="spellStart"/>
-            <w:r>
-              <w:rPr>
-                <w:rFonts w:ascii="Arial" w:hAnsi="Arial" w:cs="Arial"/>
-                <w:color w:val="000000"/>
-                <w:sz w:val="22"/>
-                <w:szCs w:val="22"/>
-              </w:rPr>
-              <w:t>CronJob</w:t>
-            </w:r>
-            <w:proofErr w:type="spellEnd"/>
-            <w:r>
-              <w:rPr>
-                <w:rFonts w:ascii="Arial" w:hAnsi="Arial" w:cs="Arial"/>
-                <w:color w:val="000000"/>
-                <w:sz w:val="22"/>
-                <w:szCs w:val="22"/>
-              </w:rPr>
-              <w:t xml:space="preserve"> or scheduled script have kicked off a burst of requests at a specific time.</w:t>
+              <w:t>A Kubernetes CronJob or scheduled script have kicked off a burst of requests at a specific time.</w:t>
             </w:r>
           </w:p>
         </w:tc>
@@ -1959,6 +1844,336 @@
         </w:tc>
       </w:tr>
     </w:tbl>
+    <w:p/>
+    <w:p>
+      <w:pPr>
+        <w:pStyle w:val="Heading3"/>
+        <w:rPr>
+          <w:b/>
+          <w:bCs/>
+          <w:lang w:val="en-US"/>
+        </w:rPr>
+      </w:pPr>
+      <w:r>
+        <w:rPr>
+          <w:lang w:val="en-US"/>
+        </w:rPr>
+        <w:t>Dormant State</w:t>
+      </w:r>
+    </w:p>
+    <w:p>
+      <w:pPr>
+        <w:rPr>
+          <w:lang w:val="en-US"/>
+        </w:rPr>
+      </w:pPr>
+    </w:p>
+    <w:tbl>
+      <w:tblPr>
+        <w:tblW w:w="9360" w:type="dxa"/>
+        <w:tblCellMar>
+          <w:top w:w="15" w:type="dxa"/>
+          <w:left w:w="15" w:type="dxa"/>
+          <w:bottom w:w="15" w:type="dxa"/>
+          <w:right w:w="15" w:type="dxa"/>
+        </w:tblCellMar>
+        <w:tblLook w:val="04A0" w:firstRow="1" w:lastRow="0" w:firstColumn="1" w:lastColumn="0" w:noHBand="0" w:noVBand="1"/>
+      </w:tblPr>
+      <w:tblGrid>
+        <w:gridCol w:w="2612"/>
+        <w:gridCol w:w="6748"/>
+      </w:tblGrid>
+      <w:tr>
+        <w:tc>
+          <w:tcPr>
+            <w:tcW w:w="0" w:type="auto"/>
+            <w:tcBorders>
+              <w:top w:val="single" w:sz="8" w:space="0" w:color="000000"/>
+              <w:left w:val="single" w:sz="8" w:space="0" w:color="000000"/>
+              <w:bottom w:val="single" w:sz="8" w:space="0" w:color="000000"/>
+              <w:right w:val="single" w:sz="8" w:space="0" w:color="000000"/>
+            </w:tcBorders>
+            <w:tcMar>
+              <w:top w:w="100" w:type="dxa"/>
+              <w:left w:w="100" w:type="dxa"/>
+              <w:bottom w:w="100" w:type="dxa"/>
+              <w:right w:w="100" w:type="dxa"/>
+            </w:tcMar>
+            <w:hideMark/>
+          </w:tcPr>
+          <w:p>
+            <w:pPr>
+              <w:rPr>
+                <w:lang w:val="en-US"/>
+              </w:rPr>
+            </w:pPr>
+            <w:r>
+              <w:rPr>
+                <w:lang w:val="en-US"/>
+              </w:rPr>
+              <w:t>Cause</w:t>
+            </w:r>
+          </w:p>
+        </w:tc>
+        <w:tc>
+          <w:tcPr>
+            <w:tcW w:w="0" w:type="auto"/>
+            <w:tcBorders>
+              <w:top w:val="single" w:sz="8" w:space="0" w:color="000000"/>
+              <w:left w:val="single" w:sz="8" w:space="0" w:color="000000"/>
+              <w:bottom w:val="single" w:sz="8" w:space="0" w:color="000000"/>
+              <w:right w:val="single" w:sz="8" w:space="0" w:color="000000"/>
+            </w:tcBorders>
+            <w:tcMar>
+              <w:top w:w="100" w:type="dxa"/>
+              <w:left w:w="100" w:type="dxa"/>
+              <w:bottom w:w="100" w:type="dxa"/>
+              <w:right w:w="100" w:type="dxa"/>
+            </w:tcMar>
+            <w:hideMark/>
+          </w:tcPr>
+          <w:p>
+            <w:pPr>
+              <w:rPr>
+                <w:lang w:val="en-US"/>
+              </w:rPr>
+            </w:pPr>
+            <w:r>
+              <w:rPr>
+                <w:lang w:val="en-US"/>
+              </w:rPr>
+              <w:t>Description</w:t>
+            </w:r>
+          </w:p>
+        </w:tc>
+      </w:tr>
+      <w:tr>
+        <w:tc>
+          <w:tcPr>
+            <w:tcW w:w="0" w:type="auto"/>
+            <w:tcBorders>
+              <w:top w:val="single" w:sz="8" w:space="0" w:color="000000"/>
+              <w:left w:val="single" w:sz="8" w:space="0" w:color="000000"/>
+              <w:bottom w:val="single" w:sz="8" w:space="0" w:color="000000"/>
+              <w:right w:val="single" w:sz="8" w:space="0" w:color="000000"/>
+            </w:tcBorders>
+            <w:tcMar>
+              <w:top w:w="100" w:type="dxa"/>
+              <w:left w:w="100" w:type="dxa"/>
+              <w:bottom w:w="100" w:type="dxa"/>
+              <w:right w:w="100" w:type="dxa"/>
+            </w:tcMar>
+            <w:hideMark/>
+          </w:tcPr>
+          <w:p>
+            <w:pPr>
+              <w:rPr>
+                <w:lang w:val="en-US"/>
+              </w:rPr>
+            </w:pPr>
+            <w:r>
+              <w:rPr>
+                <w:lang w:val="en-US"/>
+              </w:rPr>
+              <w:t>Scheduled Traffic</w:t>
+            </w:r>
+          </w:p>
+        </w:tc>
+        <w:tc>
+          <w:tcPr>
+            <w:tcW w:w="0" w:type="auto"/>
+            <w:tcBorders>
+              <w:top w:val="single" w:sz="8" w:space="0" w:color="000000"/>
+              <w:left w:val="single" w:sz="8" w:space="0" w:color="000000"/>
+              <w:bottom w:val="single" w:sz="8" w:space="0" w:color="000000"/>
+              <w:right w:val="single" w:sz="8" w:space="0" w:color="000000"/>
+            </w:tcBorders>
+            <w:tcMar>
+              <w:top w:w="100" w:type="dxa"/>
+              <w:left w:w="100" w:type="dxa"/>
+              <w:bottom w:w="100" w:type="dxa"/>
+              <w:right w:w="100" w:type="dxa"/>
+            </w:tcMar>
+            <w:hideMark/>
+          </w:tcPr>
+          <w:p>
+            <w:pPr>
+              <w:rPr>
+                <w:lang w:val="en-US"/>
+              </w:rPr>
+            </w:pPr>
+            <w:r>
+              <w:rPr>
+                <w:lang w:val="en-US"/>
+              </w:rPr>
+              <w:t xml:space="preserve">System was intentionally </w:t>
+            </w:r>
+            <w:proofErr w:type="gramStart"/>
+            <w:r>
+              <w:rPr>
+                <w:lang w:val="en-US"/>
+              </w:rPr>
+              <w:t>get</w:t>
+            </w:r>
+            <w:proofErr w:type="gramEnd"/>
+            <w:r>
+              <w:rPr>
+                <w:lang w:val="en-US"/>
+              </w:rPr>
+              <w:t xml:space="preserve"> random traffic.</w:t>
+            </w:r>
+          </w:p>
+        </w:tc>
+      </w:tr>
+      <w:tr>
+        <w:tc>
+          <w:tcPr>
+            <w:tcW w:w="0" w:type="auto"/>
+            <w:tcBorders>
+              <w:top w:val="single" w:sz="8" w:space="0" w:color="000000"/>
+              <w:left w:val="single" w:sz="8" w:space="0" w:color="000000"/>
+              <w:bottom w:val="single" w:sz="8" w:space="0" w:color="000000"/>
+              <w:right w:val="single" w:sz="8" w:space="0" w:color="000000"/>
+            </w:tcBorders>
+            <w:tcMar>
+              <w:top w:w="100" w:type="dxa"/>
+              <w:left w:w="100" w:type="dxa"/>
+              <w:bottom w:w="100" w:type="dxa"/>
+              <w:right w:w="100" w:type="dxa"/>
+            </w:tcMar>
+            <w:hideMark/>
+          </w:tcPr>
+          <w:p>
+            <w:pPr>
+              <w:rPr>
+                <w:lang w:val="en-US"/>
+              </w:rPr>
+            </w:pPr>
+            <w:r>
+              <w:rPr>
+                <w:lang w:val="en-US"/>
+              </w:rPr>
+              <w:t>Cron-based Load Generator </w:t>
+            </w:r>
+          </w:p>
+        </w:tc>
+        <w:tc>
+          <w:tcPr>
+            <w:tcW w:w="0" w:type="auto"/>
+            <w:tcBorders>
+              <w:top w:val="single" w:sz="8" w:space="0" w:color="000000"/>
+              <w:left w:val="single" w:sz="8" w:space="0" w:color="000000"/>
+              <w:bottom w:val="single" w:sz="8" w:space="0" w:color="000000"/>
+              <w:right w:val="single" w:sz="8" w:space="0" w:color="000000"/>
+            </w:tcBorders>
+            <w:tcMar>
+              <w:top w:w="100" w:type="dxa"/>
+              <w:left w:w="100" w:type="dxa"/>
+              <w:bottom w:w="100" w:type="dxa"/>
+              <w:right w:w="100" w:type="dxa"/>
+            </w:tcMar>
+            <w:hideMark/>
+          </w:tcPr>
+          <w:p>
+            <w:pPr>
+              <w:rPr>
+                <w:lang w:val="en-US"/>
+              </w:rPr>
+            </w:pPr>
+            <w:r>
+              <w:rPr>
+                <w:lang w:val="en-US"/>
+              </w:rPr>
+              <w:t>CronJobs scheduled only at specific intervals (e.g., every 10 mins).</w:t>
+            </w:r>
+          </w:p>
+        </w:tc>
+      </w:tr>
+      <w:tr>
+        <w:tc>
+          <w:tcPr>
+            <w:tcW w:w="0" w:type="auto"/>
+            <w:tcBorders>
+              <w:top w:val="single" w:sz="8" w:space="0" w:color="000000"/>
+              <w:left w:val="single" w:sz="8" w:space="0" w:color="000000"/>
+              <w:bottom w:val="single" w:sz="8" w:space="0" w:color="000000"/>
+              <w:right w:val="single" w:sz="8" w:space="0" w:color="000000"/>
+            </w:tcBorders>
+            <w:tcMar>
+              <w:top w:w="100" w:type="dxa"/>
+              <w:left w:w="100" w:type="dxa"/>
+              <w:bottom w:w="100" w:type="dxa"/>
+              <w:right w:w="100" w:type="dxa"/>
+            </w:tcMar>
+            <w:hideMark/>
+          </w:tcPr>
+          <w:p>
+            <w:pPr>
+              <w:rPr>
+                <w:lang w:val="en-US"/>
+              </w:rPr>
+            </w:pPr>
+            <w:r>
+              <w:rPr>
+                <w:lang w:val="en-US"/>
+              </w:rPr>
+              <w:t>Service Crash or Unavailability</w:t>
+            </w:r>
+          </w:p>
+        </w:tc>
+        <w:tc>
+          <w:tcPr>
+            <w:tcW w:w="0" w:type="auto"/>
+            <w:tcBorders>
+              <w:top w:val="single" w:sz="8" w:space="0" w:color="000000"/>
+              <w:left w:val="single" w:sz="8" w:space="0" w:color="000000"/>
+              <w:bottom w:val="single" w:sz="8" w:space="0" w:color="000000"/>
+              <w:right w:val="single" w:sz="8" w:space="0" w:color="000000"/>
+            </w:tcBorders>
+            <w:tcMar>
+              <w:top w:w="100" w:type="dxa"/>
+              <w:left w:w="100" w:type="dxa"/>
+              <w:bottom w:w="100" w:type="dxa"/>
+              <w:right w:w="100" w:type="dxa"/>
+            </w:tcMar>
+            <w:hideMark/>
+          </w:tcPr>
+          <w:p>
+            <w:pPr>
+              <w:rPr>
+                <w:lang w:val="en-US"/>
+              </w:rPr>
+            </w:pPr>
+            <w:r>
+              <w:rPr>
+                <w:lang w:val="en-US"/>
+              </w:rPr>
+              <w:t>The service might have been down. In such cases, no requests could be processed or recorded.</w:t>
+            </w:r>
+          </w:p>
+        </w:tc>
+      </w:tr>
+    </w:tbl>
+    <w:p>
+      <w:pPr>
+        <w:rPr>
+          <w:lang w:val="en-US"/>
+        </w:rPr>
+      </w:pPr>
+    </w:p>
+    <w:p>
+      <w:pPr>
+        <w:rPr>
+          <w:lang w:val="en-US"/>
+        </w:rPr>
+      </w:pPr>
+      <w:r>
+        <w:rPr>
+          <w:lang w:val="en-US"/>
+        </w:rPr>
+        <w:t>If latency dropped to near-zero during this idle time while our autoscaler keeps CPU/memory constant, we might misinterpret this as success. Models should account for low activity intervals.</w:t>
+      </w:r>
+    </w:p>
     <w:p/>
     <w:sectPr>
       <w:pgSz w:w="12240" w:h="15840"/>

</xml_diff>

<commit_message>
Add causes for fluctuating bursts of activity
</commit_message>
<xml_diff>
--- a/Latency Analysis/Workload_vs_latency.docx
+++ b/Latency Analysis/Workload_vs_latency.docx
@@ -311,7 +311,21 @@
               <w:rPr>
                 <w:lang w:val="en-US"/>
               </w:rPr>
-              <w:t>CPU/memory request have been reduced, causing queuing or throttling. Check cpu_throttled_seconds_total and memory OOM metrics.</w:t>
+              <w:t xml:space="preserve">CPU/memory request have been reduced, causing queuing or throttling. Check </w:t>
+            </w:r>
+            <w:proofErr w:type="spellStart"/>
+            <w:r>
+              <w:rPr>
+                <w:lang w:val="en-US"/>
+              </w:rPr>
+              <w:t>cpu_throttled_seconds_total</w:t>
+            </w:r>
+            <w:proofErr w:type="spellEnd"/>
+            <w:r>
+              <w:rPr>
+                <w:lang w:val="en-US"/>
+              </w:rPr>
+              <w:t xml:space="preserve"> and memory OOM metrics.</w:t>
             </w:r>
           </w:p>
         </w:tc>
@@ -583,11 +597,19 @@
         </w:rPr>
         <w:t xml:space="preserve"> </w:t>
       </w:r>
-      <w:r>
-        <w:rPr>
-          <w:lang w:val="en-US"/>
-        </w:rPr>
-        <w:t>request_rate ≈ 0, the service was not receiving external load.</w:t>
+      <w:proofErr w:type="spellStart"/>
+      <w:r>
+        <w:rPr>
+          <w:lang w:val="en-US"/>
+        </w:rPr>
+        <w:t>request_rate</w:t>
+      </w:r>
+      <w:proofErr w:type="spellEnd"/>
+      <w:r>
+        <w:rPr>
+          <w:lang w:val="en-US"/>
+        </w:rPr>
+        <w:t xml:space="preserve"> ≈ 0, the service was not receiving external load.</w:t>
       </w:r>
     </w:p>
     <w:p>
@@ -757,7 +779,21 @@
         <w:rPr>
           <w:lang w:val="en-US"/>
         </w:rPr>
-        <w:t>CPU/memory limits may have been increased excessively by an autoscaler or manually.</w:t>
+        <w:t xml:space="preserve">CPU/memory limits may have been increased excessively by an </w:t>
+      </w:r>
+      <w:proofErr w:type="spellStart"/>
+      <w:r>
+        <w:rPr>
+          <w:lang w:val="en-US"/>
+        </w:rPr>
+        <w:t>autoscaler</w:t>
+      </w:r>
+      <w:proofErr w:type="spellEnd"/>
+      <w:r>
+        <w:rPr>
+          <w:lang w:val="en-US"/>
+        </w:rPr>
+        <w:t xml:space="preserve"> or manually.</w:t>
       </w:r>
     </w:p>
     <w:p>
@@ -902,12 +938,14 @@
                 <w:lang w:val="en-US"/>
               </w:rPr>
             </w:pPr>
+            <w:proofErr w:type="spellStart"/>
             <w:r>
               <w:rPr>
                 <w:lang w:val="en-US"/>
               </w:rPr>
               <w:t>Behaviour</w:t>
             </w:r>
+            <w:proofErr w:type="spellEnd"/>
           </w:p>
         </w:tc>
         <w:tc>
@@ -1063,7 +1101,21 @@
               <w:rPr>
                 <w:lang w:val="en-US"/>
               </w:rPr>
-              <w:t>Indicates stress; tune autoscaler or initial allocation</w:t>
+              <w:t xml:space="preserve">Indicates stress; tune </w:t>
+            </w:r>
+            <w:proofErr w:type="spellStart"/>
+            <w:r>
+              <w:rPr>
+                <w:lang w:val="en-US"/>
+              </w:rPr>
+              <w:t>autoscaler</w:t>
+            </w:r>
+            <w:proofErr w:type="spellEnd"/>
+            <w:r>
+              <w:rPr>
+                <w:lang w:val="en-US"/>
+              </w:rPr>
+              <w:t xml:space="preserve"> or initial allocation</w:t>
             </w:r>
           </w:p>
         </w:tc>
@@ -1184,7 +1236,21 @@
         <w:rPr>
           <w:lang w:val="en-US"/>
         </w:rPr>
-        <w:t>If we're building a latency-aware autoscaler:</w:t>
+        <w:t xml:space="preserve">If we're building a latency-aware </w:t>
+      </w:r>
+      <w:proofErr w:type="spellStart"/>
+      <w:r>
+        <w:rPr>
+          <w:lang w:val="en-US"/>
+        </w:rPr>
+        <w:t>autoscaler</w:t>
+      </w:r>
+      <w:proofErr w:type="spellEnd"/>
+      <w:r>
+        <w:rPr>
+          <w:lang w:val="en-US"/>
+        </w:rPr>
+        <w:t>:</w:t>
       </w:r>
     </w:p>
     <w:p>
@@ -1214,12 +1280,14 @@
           <w:lang w:val="en-US"/>
         </w:rPr>
       </w:pPr>
+      <w:proofErr w:type="spellStart"/>
       <w:r>
         <w:rPr>
           <w:lang w:val="en-US"/>
         </w:rPr>
         <w:t>request_rate</w:t>
       </w:r>
+      <w:proofErr w:type="spellEnd"/>
     </w:p>
     <w:p>
       <w:pPr>
@@ -1231,12 +1299,28 @@
           <w:lang w:val="en-US"/>
         </w:rPr>
       </w:pPr>
-      <w:r>
-        <w:rPr>
-          <w:lang w:val="en-US"/>
-        </w:rPr>
-        <w:t>cpu_usage_pct and memory_usage_pct</w:t>
-      </w:r>
+      <w:proofErr w:type="spellStart"/>
+      <w:r>
+        <w:rPr>
+          <w:lang w:val="en-US"/>
+        </w:rPr>
+        <w:t>cpu_usage_pct</w:t>
+      </w:r>
+      <w:proofErr w:type="spellEnd"/>
+      <w:r>
+        <w:rPr>
+          <w:lang w:val="en-US"/>
+        </w:rPr>
+        <w:t xml:space="preserve"> and </w:t>
+      </w:r>
+      <w:proofErr w:type="spellStart"/>
+      <w:r>
+        <w:rPr>
+          <w:lang w:val="en-US"/>
+        </w:rPr>
+        <w:t>memory_usage_pct</w:t>
+      </w:r>
+      <w:proofErr w:type="spellEnd"/>
     </w:p>
     <w:p>
       <w:pPr>
@@ -1642,6 +1726,7 @@
               <w:pStyle w:val="NormalWeb"/>
               <w:spacing w:before="0" w:beforeAutospacing="0" w:after="0" w:afterAutospacing="0"/>
             </w:pPr>
+            <w:proofErr w:type="spellStart"/>
             <w:r>
               <w:rPr>
                 <w:rFonts w:ascii="Arial" w:hAnsi="Arial" w:cs="Arial"/>
@@ -1649,7 +1734,17 @@
                 <w:sz w:val="22"/>
                 <w:szCs w:val="22"/>
               </w:rPr>
-              <w:t>CronJob Executed</w:t>
+              <w:t>CronJob</w:t>
+            </w:r>
+            <w:proofErr w:type="spellEnd"/>
+            <w:r>
+              <w:rPr>
+                <w:rFonts w:ascii="Arial" w:hAnsi="Arial" w:cs="Arial"/>
+                <w:color w:val="000000"/>
+                <w:sz w:val="22"/>
+                <w:szCs w:val="22"/>
+              </w:rPr>
+              <w:t xml:space="preserve"> Executed</w:t>
             </w:r>
           </w:p>
         </w:tc>
@@ -1682,7 +1777,27 @@
                 <w:sz w:val="22"/>
                 <w:szCs w:val="22"/>
               </w:rPr>
-              <w:t>A Kubernetes CronJob or scheduled script have kicked off a burst of requests at a specific time.</w:t>
+              <w:t xml:space="preserve">A Kubernetes </w:t>
+            </w:r>
+            <w:proofErr w:type="spellStart"/>
+            <w:r>
+              <w:rPr>
+                <w:rFonts w:ascii="Arial" w:hAnsi="Arial" w:cs="Arial"/>
+                <w:color w:val="000000"/>
+                <w:sz w:val="22"/>
+                <w:szCs w:val="22"/>
+              </w:rPr>
+              <w:t>CronJob</w:t>
+            </w:r>
+            <w:proofErr w:type="spellEnd"/>
+            <w:r>
+              <w:rPr>
+                <w:rFonts w:ascii="Arial" w:hAnsi="Arial" w:cs="Arial"/>
+                <w:color w:val="000000"/>
+                <w:sz w:val="22"/>
+                <w:szCs w:val="22"/>
+              </w:rPr>
+              <w:t xml:space="preserve"> or scheduled script have kicked off a burst of requests at a specific time.</w:t>
             </w:r>
           </w:p>
         </w:tc>
@@ -2080,11 +2195,19 @@
                 <w:lang w:val="en-US"/>
               </w:rPr>
             </w:pPr>
-            <w:r>
-              <w:rPr>
-                <w:lang w:val="en-US"/>
-              </w:rPr>
-              <w:t>CronJobs scheduled only at specific intervals (e.g., every 10 mins).</w:t>
+            <w:proofErr w:type="spellStart"/>
+            <w:r>
+              <w:rPr>
+                <w:lang w:val="en-US"/>
+              </w:rPr>
+              <w:t>CronJobs</w:t>
+            </w:r>
+            <w:proofErr w:type="spellEnd"/>
+            <w:r>
+              <w:rPr>
+                <w:lang w:val="en-US"/>
+              </w:rPr>
+              <w:t xml:space="preserve"> scheduled only at specific intervals (e.g., every 10 mins).</w:t>
             </w:r>
           </w:p>
         </w:tc>
@@ -2171,9 +2294,324 @@
         <w:rPr>
           <w:lang w:val="en-US"/>
         </w:rPr>
-        <w:t>If latency dropped to near-zero during this idle time while our autoscaler keeps CPU/memory constant, we might misinterpret this as success. Models should account for low activity intervals.</w:t>
+        <w:t xml:space="preserve">If latency dropped to near-zero during this idle time while our </w:t>
+      </w:r>
+      <w:proofErr w:type="spellStart"/>
+      <w:r>
+        <w:rPr>
+          <w:lang w:val="en-US"/>
+        </w:rPr>
+        <w:t>autoscaler</w:t>
+      </w:r>
+      <w:proofErr w:type="spellEnd"/>
+      <w:r>
+        <w:rPr>
+          <w:lang w:val="en-US"/>
+        </w:rPr>
+        <w:t xml:space="preserve"> keeps CPU/memory constant, we might misinterpret this as success. Models should account for low activity intervals.</w:t>
       </w:r>
     </w:p>
+    <w:p>
+      <w:pPr>
+        <w:pStyle w:val="Heading3"/>
+        <w:rPr>
+          <w:b/>
+          <w:bCs/>
+          <w:lang w:val="en-US"/>
+        </w:rPr>
+      </w:pPr>
+      <w:r>
+        <w:rPr>
+          <w:lang w:val="en-US"/>
+        </w:rPr>
+        <w:t>Fluctuating Bursts of Activity</w:t>
+      </w:r>
+    </w:p>
+    <w:p>
+      <w:pPr>
+        <w:numPr>
+          <w:ilvl w:val="0"/>
+          <w:numId w:val="16"/>
+        </w:numPr>
+        <w:rPr>
+          <w:lang w:val="en-US"/>
+        </w:rPr>
+      </w:pPr>
+      <w:r>
+        <w:rPr>
+          <w:lang w:val="en-US"/>
+        </w:rPr>
+        <w:t>Non-linear, jagged increases and decreases in request rate.</w:t>
+      </w:r>
+    </w:p>
+    <w:p>
+      <w:pPr>
+        <w:numPr>
+          <w:ilvl w:val="0"/>
+          <w:numId w:val="16"/>
+        </w:numPr>
+        <w:rPr>
+          <w:lang w:val="en-US"/>
+        </w:rPr>
+      </w:pPr>
+      <w:r>
+        <w:rPr>
+          <w:lang w:val="en-US"/>
+        </w:rPr>
+        <w:t>Appears to be periodic or event-driven, rather than continuous.</w:t>
+      </w:r>
+    </w:p>
+    <w:p>
+      <w:pPr>
+        <w:rPr>
+          <w:lang w:val="en-US"/>
+        </w:rPr>
+      </w:pPr>
+    </w:p>
+    <w:tbl>
+      <w:tblPr>
+        <w:tblW w:w="9360" w:type="dxa"/>
+        <w:tblCellMar>
+          <w:top w:w="15" w:type="dxa"/>
+          <w:left w:w="15" w:type="dxa"/>
+          <w:bottom w:w="15" w:type="dxa"/>
+          <w:right w:w="15" w:type="dxa"/>
+        </w:tblCellMar>
+        <w:tblLook w:val="04A0" w:firstRow="1" w:lastRow="0" w:firstColumn="1" w:lastColumn="0" w:noHBand="0" w:noVBand="1"/>
+      </w:tblPr>
+      <w:tblGrid>
+        <w:gridCol w:w="3026"/>
+        <w:gridCol w:w="6334"/>
+      </w:tblGrid>
+      <w:tr>
+        <w:tc>
+          <w:tcPr>
+            <w:tcW w:w="0" w:type="auto"/>
+            <w:tcBorders>
+              <w:top w:val="single" w:sz="8" w:space="0" w:color="000000"/>
+              <w:left w:val="single" w:sz="8" w:space="0" w:color="000000"/>
+              <w:bottom w:val="single" w:sz="8" w:space="0" w:color="000000"/>
+              <w:right w:val="single" w:sz="8" w:space="0" w:color="000000"/>
+            </w:tcBorders>
+            <w:tcMar>
+              <w:top w:w="100" w:type="dxa"/>
+              <w:left w:w="100" w:type="dxa"/>
+              <w:bottom w:w="100" w:type="dxa"/>
+              <w:right w:w="100" w:type="dxa"/>
+            </w:tcMar>
+            <w:hideMark/>
+          </w:tcPr>
+          <w:p>
+            <w:pPr>
+              <w:rPr>
+                <w:lang w:val="en-US"/>
+              </w:rPr>
+            </w:pPr>
+            <w:r>
+              <w:rPr>
+                <w:lang w:val="en-US"/>
+              </w:rPr>
+              <w:t>Cause</w:t>
+            </w:r>
+          </w:p>
+        </w:tc>
+        <w:tc>
+          <w:tcPr>
+            <w:tcW w:w="0" w:type="auto"/>
+            <w:tcBorders>
+              <w:top w:val="single" w:sz="8" w:space="0" w:color="000000"/>
+              <w:left w:val="single" w:sz="8" w:space="0" w:color="000000"/>
+              <w:bottom w:val="single" w:sz="8" w:space="0" w:color="000000"/>
+              <w:right w:val="single" w:sz="8" w:space="0" w:color="000000"/>
+            </w:tcBorders>
+            <w:tcMar>
+              <w:top w:w="100" w:type="dxa"/>
+              <w:left w:w="100" w:type="dxa"/>
+              <w:bottom w:w="100" w:type="dxa"/>
+              <w:right w:w="100" w:type="dxa"/>
+            </w:tcMar>
+            <w:hideMark/>
+          </w:tcPr>
+          <w:p>
+            <w:pPr>
+              <w:rPr>
+                <w:lang w:val="en-US"/>
+              </w:rPr>
+            </w:pPr>
+            <w:r>
+              <w:rPr>
+                <w:lang w:val="en-US"/>
+              </w:rPr>
+              <w:t>Description</w:t>
+            </w:r>
+          </w:p>
+        </w:tc>
+      </w:tr>
+      <w:tr>
+        <w:tc>
+          <w:tcPr>
+            <w:tcW w:w="0" w:type="auto"/>
+            <w:tcBorders>
+              <w:top w:val="single" w:sz="8" w:space="0" w:color="000000"/>
+              <w:left w:val="single" w:sz="8" w:space="0" w:color="000000"/>
+              <w:bottom w:val="single" w:sz="8" w:space="0" w:color="000000"/>
+              <w:right w:val="single" w:sz="8" w:space="0" w:color="000000"/>
+            </w:tcBorders>
+            <w:tcMar>
+              <w:top w:w="100" w:type="dxa"/>
+              <w:left w:w="100" w:type="dxa"/>
+              <w:bottom w:w="100" w:type="dxa"/>
+              <w:right w:w="100" w:type="dxa"/>
+            </w:tcMar>
+            <w:hideMark/>
+          </w:tcPr>
+          <w:p>
+            <w:pPr>
+              <w:rPr>
+                <w:lang w:val="en-US"/>
+              </w:rPr>
+            </w:pPr>
+            <w:proofErr w:type="spellStart"/>
+            <w:r>
+              <w:rPr>
+                <w:lang w:val="en-US"/>
+              </w:rPr>
+              <w:t>CronJob</w:t>
+            </w:r>
+            <w:proofErr w:type="spellEnd"/>
+            <w:r>
+              <w:rPr>
+                <w:lang w:val="en-US"/>
+              </w:rPr>
+              <w:t xml:space="preserve"> or Scheduled Tasks Every Few Minutes</w:t>
+            </w:r>
+          </w:p>
+        </w:tc>
+        <w:tc>
+          <w:tcPr>
+            <w:tcW w:w="0" w:type="auto"/>
+            <w:tcBorders>
+              <w:top w:val="single" w:sz="8" w:space="0" w:color="000000"/>
+              <w:left w:val="single" w:sz="8" w:space="0" w:color="000000"/>
+              <w:bottom w:val="single" w:sz="8" w:space="0" w:color="000000"/>
+              <w:right w:val="single" w:sz="8" w:space="0" w:color="000000"/>
+            </w:tcBorders>
+            <w:tcMar>
+              <w:top w:w="100" w:type="dxa"/>
+              <w:left w:w="100" w:type="dxa"/>
+              <w:bottom w:w="100" w:type="dxa"/>
+              <w:right w:w="100" w:type="dxa"/>
+            </w:tcMar>
+            <w:hideMark/>
+          </w:tcPr>
+          <w:p>
+            <w:pPr>
+              <w:rPr>
+                <w:lang w:val="en-US"/>
+              </w:rPr>
+            </w:pPr>
+            <w:r>
+              <w:rPr>
+                <w:lang w:val="en-US"/>
+              </w:rPr>
+              <w:t xml:space="preserve">Jobs */10 * * * * in a Kubernetes </w:t>
+            </w:r>
+            <w:proofErr w:type="spellStart"/>
+            <w:r>
+              <w:rPr>
+                <w:lang w:val="en-US"/>
+              </w:rPr>
+              <w:t>CronJob</w:t>
+            </w:r>
+            <w:proofErr w:type="spellEnd"/>
+            <w:r>
+              <w:rPr>
+                <w:lang w:val="en-US"/>
+              </w:rPr>
+              <w:t xml:space="preserve"> manifest cause this pattern.</w:t>
+            </w:r>
+          </w:p>
+        </w:tc>
+      </w:tr>
+      <w:tr>
+        <w:tc>
+          <w:tcPr>
+            <w:tcW w:w="0" w:type="auto"/>
+            <w:tcBorders>
+              <w:top w:val="single" w:sz="8" w:space="0" w:color="000000"/>
+              <w:left w:val="single" w:sz="8" w:space="0" w:color="000000"/>
+              <w:bottom w:val="single" w:sz="8" w:space="0" w:color="000000"/>
+              <w:right w:val="single" w:sz="8" w:space="0" w:color="000000"/>
+            </w:tcBorders>
+            <w:tcMar>
+              <w:top w:w="100" w:type="dxa"/>
+              <w:left w:w="100" w:type="dxa"/>
+              <w:bottom w:w="100" w:type="dxa"/>
+              <w:right w:w="100" w:type="dxa"/>
+            </w:tcMar>
+            <w:hideMark/>
+          </w:tcPr>
+          <w:p>
+            <w:pPr>
+              <w:rPr>
+                <w:lang w:val="en-US"/>
+              </w:rPr>
+            </w:pPr>
+            <w:r>
+              <w:rPr>
+                <w:lang w:val="en-US"/>
+              </w:rPr>
+              <w:t>Dynamic Load Generator Behavior</w:t>
+            </w:r>
+          </w:p>
+        </w:tc>
+        <w:tc>
+          <w:tcPr>
+            <w:tcW w:w="0" w:type="auto"/>
+            <w:tcBorders>
+              <w:top w:val="single" w:sz="8" w:space="0" w:color="000000"/>
+              <w:left w:val="single" w:sz="8" w:space="0" w:color="000000"/>
+              <w:bottom w:val="single" w:sz="8" w:space="0" w:color="000000"/>
+              <w:right w:val="single" w:sz="8" w:space="0" w:color="000000"/>
+            </w:tcBorders>
+            <w:tcMar>
+              <w:top w:w="100" w:type="dxa"/>
+              <w:left w:w="100" w:type="dxa"/>
+              <w:bottom w:w="100" w:type="dxa"/>
+              <w:right w:w="100" w:type="dxa"/>
+            </w:tcMar>
+            <w:hideMark/>
+          </w:tcPr>
+          <w:p>
+            <w:pPr>
+              <w:rPr>
+                <w:lang w:val="en-US"/>
+              </w:rPr>
+            </w:pPr>
+            <w:r>
+              <w:rPr>
+                <w:lang w:val="en-US"/>
+              </w:rPr>
+              <w:t xml:space="preserve">The load test system (Locust or a custom script) </w:t>
+            </w:r>
+            <w:proofErr w:type="gramStart"/>
+            <w:r>
+              <w:rPr>
+                <w:lang w:val="en-US"/>
+              </w:rPr>
+              <w:t>have</w:t>
+            </w:r>
+            <w:proofErr w:type="gramEnd"/>
+            <w:r>
+              <w:rPr>
+                <w:lang w:val="en-US"/>
+              </w:rPr>
+              <w:t xml:space="preserve"> randomized pause/sleep times, producing natural-looking traffic.</w:t>
+            </w:r>
+          </w:p>
+        </w:tc>
+      </w:tr>
+    </w:tbl>
     <w:p/>
     <w:sectPr>
       <w:pgSz w:w="12240" w:h="15840"/>
@@ -2486,6 +2924,155 @@
     </w:lvl>
   </w:abstractNum>
   <w:abstractNum w:abstractNumId="2" w15:restartNumberingAfterBreak="0">
+    <w:nsid w:val="19E92D02"/>
+    <w:multiLevelType w:val="multilevel"/>
+    <w:tmpl w:val="AEEAD384"/>
+    <w:lvl w:ilvl="0">
+      <w:start w:val="1"/>
+      <w:numFmt w:val="bullet"/>
+      <w:lvlText w:val=""/>
+      <w:lvlJc w:val="left"/>
+      <w:pPr>
+        <w:tabs>
+          <w:tab w:val="num" w:pos="720"/>
+        </w:tabs>
+        <w:ind w:left="720" w:hanging="360"/>
+      </w:pPr>
+      <w:rPr>
+        <w:rFonts w:ascii="Symbol" w:hAnsi="Symbol" w:hint="default"/>
+        <w:sz w:val="20"/>
+      </w:rPr>
+    </w:lvl>
+    <w:lvl w:ilvl="1" w:tentative="1">
+      <w:start w:val="1"/>
+      <w:numFmt w:val="bullet"/>
+      <w:lvlText w:val="o"/>
+      <w:lvlJc w:val="left"/>
+      <w:pPr>
+        <w:tabs>
+          <w:tab w:val="num" w:pos="1440"/>
+        </w:tabs>
+        <w:ind w:left="1440" w:hanging="360"/>
+      </w:pPr>
+      <w:rPr>
+        <w:rFonts w:ascii="Courier New" w:hAnsi="Courier New" w:hint="default"/>
+        <w:sz w:val="20"/>
+      </w:rPr>
+    </w:lvl>
+    <w:lvl w:ilvl="2" w:tentative="1">
+      <w:start w:val="1"/>
+      <w:numFmt w:val="bullet"/>
+      <w:lvlText w:val=""/>
+      <w:lvlJc w:val="left"/>
+      <w:pPr>
+        <w:tabs>
+          <w:tab w:val="num" w:pos="2160"/>
+        </w:tabs>
+        <w:ind w:left="2160" w:hanging="360"/>
+      </w:pPr>
+      <w:rPr>
+        <w:rFonts w:ascii="Wingdings" w:hAnsi="Wingdings" w:hint="default"/>
+        <w:sz w:val="20"/>
+      </w:rPr>
+    </w:lvl>
+    <w:lvl w:ilvl="3" w:tentative="1">
+      <w:start w:val="1"/>
+      <w:numFmt w:val="bullet"/>
+      <w:lvlText w:val=""/>
+      <w:lvlJc w:val="left"/>
+      <w:pPr>
+        <w:tabs>
+          <w:tab w:val="num" w:pos="2880"/>
+        </w:tabs>
+        <w:ind w:left="2880" w:hanging="360"/>
+      </w:pPr>
+      <w:rPr>
+        <w:rFonts w:ascii="Wingdings" w:hAnsi="Wingdings" w:hint="default"/>
+        <w:sz w:val="20"/>
+      </w:rPr>
+    </w:lvl>
+    <w:lvl w:ilvl="4" w:tentative="1">
+      <w:start w:val="1"/>
+      <w:numFmt w:val="bullet"/>
+      <w:lvlText w:val=""/>
+      <w:lvlJc w:val="left"/>
+      <w:pPr>
+        <w:tabs>
+          <w:tab w:val="num" w:pos="3600"/>
+        </w:tabs>
+        <w:ind w:left="3600" w:hanging="360"/>
+      </w:pPr>
+      <w:rPr>
+        <w:rFonts w:ascii="Wingdings" w:hAnsi="Wingdings" w:hint="default"/>
+        <w:sz w:val="20"/>
+      </w:rPr>
+    </w:lvl>
+    <w:lvl w:ilvl="5" w:tentative="1">
+      <w:start w:val="1"/>
+      <w:numFmt w:val="bullet"/>
+      <w:lvlText w:val=""/>
+      <w:lvlJc w:val="left"/>
+      <w:pPr>
+        <w:tabs>
+          <w:tab w:val="num" w:pos="4320"/>
+        </w:tabs>
+        <w:ind w:left="4320" w:hanging="360"/>
+      </w:pPr>
+      <w:rPr>
+        <w:rFonts w:ascii="Wingdings" w:hAnsi="Wingdings" w:hint="default"/>
+        <w:sz w:val="20"/>
+      </w:rPr>
+    </w:lvl>
+    <w:lvl w:ilvl="6" w:tentative="1">
+      <w:start w:val="1"/>
+      <w:numFmt w:val="bullet"/>
+      <w:lvlText w:val=""/>
+      <w:lvlJc w:val="left"/>
+      <w:pPr>
+        <w:tabs>
+          <w:tab w:val="num" w:pos="5040"/>
+        </w:tabs>
+        <w:ind w:left="5040" w:hanging="360"/>
+      </w:pPr>
+      <w:rPr>
+        <w:rFonts w:ascii="Wingdings" w:hAnsi="Wingdings" w:hint="default"/>
+        <w:sz w:val="20"/>
+      </w:rPr>
+    </w:lvl>
+    <w:lvl w:ilvl="7" w:tentative="1">
+      <w:start w:val="1"/>
+      <w:numFmt w:val="bullet"/>
+      <w:lvlText w:val=""/>
+      <w:lvlJc w:val="left"/>
+      <w:pPr>
+        <w:tabs>
+          <w:tab w:val="num" w:pos="5760"/>
+        </w:tabs>
+        <w:ind w:left="5760" w:hanging="360"/>
+      </w:pPr>
+      <w:rPr>
+        <w:rFonts w:ascii="Wingdings" w:hAnsi="Wingdings" w:hint="default"/>
+        <w:sz w:val="20"/>
+      </w:rPr>
+    </w:lvl>
+    <w:lvl w:ilvl="8" w:tentative="1">
+      <w:start w:val="1"/>
+      <w:numFmt w:val="bullet"/>
+      <w:lvlText w:val=""/>
+      <w:lvlJc w:val="left"/>
+      <w:pPr>
+        <w:tabs>
+          <w:tab w:val="num" w:pos="6480"/>
+        </w:tabs>
+        <w:ind w:left="6480" w:hanging="360"/>
+      </w:pPr>
+      <w:rPr>
+        <w:rFonts w:ascii="Wingdings" w:hAnsi="Wingdings" w:hint="default"/>
+        <w:sz w:val="20"/>
+      </w:rPr>
+    </w:lvl>
+  </w:abstractNum>
+  <w:abstractNum w:abstractNumId="3" w15:restartNumberingAfterBreak="0">
     <w:nsid w:val="2A8E4528"/>
     <w:multiLevelType w:val="multilevel"/>
     <w:tmpl w:val="8BE693E0"/>
@@ -2634,7 +3221,7 @@
       </w:rPr>
     </w:lvl>
   </w:abstractNum>
-  <w:abstractNum w:abstractNumId="3" w15:restartNumberingAfterBreak="0">
+  <w:abstractNum w:abstractNumId="4" w15:restartNumberingAfterBreak="0">
     <w:nsid w:val="302A7E6A"/>
     <w:multiLevelType w:val="multilevel"/>
     <w:tmpl w:val="EDAA3CDA"/>
@@ -2783,7 +3370,7 @@
       </w:rPr>
     </w:lvl>
   </w:abstractNum>
-  <w:abstractNum w:abstractNumId="4" w15:restartNumberingAfterBreak="0">
+  <w:abstractNum w:abstractNumId="5" w15:restartNumberingAfterBreak="0">
     <w:nsid w:val="30C8245C"/>
     <w:multiLevelType w:val="multilevel"/>
     <w:tmpl w:val="4CE20FB2"/>
@@ -2932,7 +3519,7 @@
       </w:rPr>
     </w:lvl>
   </w:abstractNum>
-  <w:abstractNum w:abstractNumId="5" w15:restartNumberingAfterBreak="0">
+  <w:abstractNum w:abstractNumId="6" w15:restartNumberingAfterBreak="0">
     <w:nsid w:val="352E6487"/>
     <w:multiLevelType w:val="multilevel"/>
     <w:tmpl w:val="D17C1E44"/>
@@ -3081,7 +3668,7 @@
       </w:rPr>
     </w:lvl>
   </w:abstractNum>
-  <w:abstractNum w:abstractNumId="6" w15:restartNumberingAfterBreak="0">
+  <w:abstractNum w:abstractNumId="7" w15:restartNumberingAfterBreak="0">
     <w:nsid w:val="3A725811"/>
     <w:multiLevelType w:val="multilevel"/>
     <w:tmpl w:val="8910BB76"/>
@@ -3194,7 +3781,7 @@
       </w:rPr>
     </w:lvl>
   </w:abstractNum>
-  <w:abstractNum w:abstractNumId="7" w15:restartNumberingAfterBreak="0">
+  <w:abstractNum w:abstractNumId="8" w15:restartNumberingAfterBreak="0">
     <w:nsid w:val="3B1E2CDB"/>
     <w:multiLevelType w:val="multilevel"/>
     <w:tmpl w:val="047E9DF0"/>
@@ -3307,7 +3894,7 @@
       </w:pPr>
     </w:lvl>
   </w:abstractNum>
-  <w:abstractNum w:abstractNumId="8" w15:restartNumberingAfterBreak="0">
+  <w:abstractNum w:abstractNumId="9" w15:restartNumberingAfterBreak="0">
     <w:nsid w:val="3C683159"/>
     <w:multiLevelType w:val="multilevel"/>
     <w:tmpl w:val="9E3016CC"/>
@@ -3420,7 +4007,7 @@
       </w:pPr>
     </w:lvl>
   </w:abstractNum>
-  <w:abstractNum w:abstractNumId="9" w15:restartNumberingAfterBreak="0">
+  <w:abstractNum w:abstractNumId="10" w15:restartNumberingAfterBreak="0">
     <w:nsid w:val="3F707981"/>
     <w:multiLevelType w:val="multilevel"/>
     <w:tmpl w:val="1D885F64"/>
@@ -3533,7 +4120,7 @@
       </w:pPr>
     </w:lvl>
   </w:abstractNum>
-  <w:abstractNum w:abstractNumId="10" w15:restartNumberingAfterBreak="0">
+  <w:abstractNum w:abstractNumId="11" w15:restartNumberingAfterBreak="0">
     <w:nsid w:val="57E52397"/>
     <w:multiLevelType w:val="multilevel"/>
     <w:tmpl w:val="0E9CE7FE"/>
@@ -3646,7 +4233,7 @@
       </w:pPr>
     </w:lvl>
   </w:abstractNum>
-  <w:abstractNum w:abstractNumId="11" w15:restartNumberingAfterBreak="0">
+  <w:abstractNum w:abstractNumId="12" w15:restartNumberingAfterBreak="0">
     <w:nsid w:val="6A807643"/>
     <w:multiLevelType w:val="multilevel"/>
     <w:tmpl w:val="5562182A"/>
@@ -3795,7 +4382,7 @@
       </w:rPr>
     </w:lvl>
   </w:abstractNum>
-  <w:abstractNum w:abstractNumId="12" w15:restartNumberingAfterBreak="0">
+  <w:abstractNum w:abstractNumId="13" w15:restartNumberingAfterBreak="0">
     <w:nsid w:val="70D01C27"/>
     <w:multiLevelType w:val="multilevel"/>
     <w:tmpl w:val="6E3A1E42"/>
@@ -3908,7 +4495,7 @@
       </w:pPr>
     </w:lvl>
   </w:abstractNum>
-  <w:abstractNum w:abstractNumId="13" w15:restartNumberingAfterBreak="0">
+  <w:abstractNum w:abstractNumId="14" w15:restartNumberingAfterBreak="0">
     <w:nsid w:val="73A30620"/>
     <w:multiLevelType w:val="multilevel"/>
     <w:tmpl w:val="2E525284"/>
@@ -4057,7 +4644,7 @@
       </w:rPr>
     </w:lvl>
   </w:abstractNum>
-  <w:abstractNum w:abstractNumId="14" w15:restartNumberingAfterBreak="0">
+  <w:abstractNum w:abstractNumId="15" w15:restartNumberingAfterBreak="0">
     <w:nsid w:val="78B8060A"/>
     <w:multiLevelType w:val="multilevel"/>
     <w:tmpl w:val="AF6424D0"/>
@@ -4207,21 +4794,60 @@
     </w:lvl>
   </w:abstractNum>
   <w:num w:numId="1" w16cid:durableId="1720477009">
-    <w:abstractNumId w:val="6"/>
+    <w:abstractNumId w:val="7"/>
   </w:num>
   <w:num w:numId="2" w16cid:durableId="127745679">
     <w:abstractNumId w:val="1"/>
   </w:num>
   <w:num w:numId="3" w16cid:durableId="1625967878">
-    <w:abstractNumId w:val="10"/>
+    <w:abstractNumId w:val="11"/>
   </w:num>
   <w:num w:numId="4" w16cid:durableId="758647572">
+    <w:abstractNumId w:val="6"/>
+  </w:num>
+  <w:num w:numId="5" w16cid:durableId="87889542">
+    <w:abstractNumId w:val="4"/>
+  </w:num>
+  <w:num w:numId="6" w16cid:durableId="1041633502">
+    <w:abstractNumId w:val="9"/>
+    <w:lvlOverride w:ilvl="0">
+      <w:lvl w:ilvl="0">
+        <w:numFmt w:val="decimal"/>
+        <w:lvlText w:val="%1."/>
+        <w:lvlJc w:val="left"/>
+      </w:lvl>
+    </w:lvlOverride>
+  </w:num>
+  <w:num w:numId="7" w16cid:durableId="1287657921">
+    <w:abstractNumId w:val="15"/>
+  </w:num>
+  <w:num w:numId="8" w16cid:durableId="1092580247">
+    <w:abstractNumId w:val="10"/>
+    <w:lvlOverride w:ilvl="0">
+      <w:lvl w:ilvl="0">
+        <w:numFmt w:val="decimal"/>
+        <w:lvlText w:val="%1."/>
+        <w:lvlJc w:val="left"/>
+      </w:lvl>
+    </w:lvlOverride>
+  </w:num>
+  <w:num w:numId="9" w16cid:durableId="809128681">
     <w:abstractNumId w:val="5"/>
   </w:num>
-  <w:num w:numId="5" w16cid:durableId="87889542">
+  <w:num w:numId="10" w16cid:durableId="625236033">
+    <w:abstractNumId w:val="13"/>
+    <w:lvlOverride w:ilvl="0">
+      <w:lvl w:ilvl="0">
+        <w:numFmt w:val="decimal"/>
+        <w:lvlText w:val="%1."/>
+        <w:lvlJc w:val="left"/>
+      </w:lvl>
+    </w:lvlOverride>
+  </w:num>
+  <w:num w:numId="11" w16cid:durableId="1012606372">
     <w:abstractNumId w:val="3"/>
   </w:num>
-  <w:num w:numId="6" w16cid:durableId="1041633502">
+  <w:num w:numId="12" w16cid:durableId="1876696264">
     <w:abstractNumId w:val="8"/>
     <w:lvlOverride w:ilvl="0">
       <w:lvl w:ilvl="0">
@@ -4231,53 +4857,17 @@
       </w:lvl>
     </w:lvlOverride>
   </w:num>
-  <w:num w:numId="7" w16cid:durableId="1287657921">
-    <w:abstractNumId w:val="14"/>
-  </w:num>
-  <w:num w:numId="8" w16cid:durableId="1092580247">
-    <w:abstractNumId w:val="9"/>
-    <w:lvlOverride w:ilvl="0">
-      <w:lvl w:ilvl="0">
-        <w:numFmt w:val="decimal"/>
-        <w:lvlText w:val="%1."/>
-        <w:lvlJc w:val="left"/>
-      </w:lvl>
-    </w:lvlOverride>
-  </w:num>
-  <w:num w:numId="9" w16cid:durableId="809128681">
-    <w:abstractNumId w:val="4"/>
-  </w:num>
-  <w:num w:numId="10" w16cid:durableId="625236033">
+  <w:num w:numId="13" w16cid:durableId="749158864">
     <w:abstractNumId w:val="12"/>
-    <w:lvlOverride w:ilvl="0">
-      <w:lvl w:ilvl="0">
-        <w:numFmt w:val="decimal"/>
-        <w:lvlText w:val="%1."/>
-        <w:lvlJc w:val="left"/>
-      </w:lvl>
-    </w:lvlOverride>
-  </w:num>
-  <w:num w:numId="11" w16cid:durableId="1012606372">
-    <w:abstractNumId w:val="2"/>
-  </w:num>
-  <w:num w:numId="12" w16cid:durableId="1876696264">
-    <w:abstractNumId w:val="7"/>
-    <w:lvlOverride w:ilvl="0">
-      <w:lvl w:ilvl="0">
-        <w:numFmt w:val="decimal"/>
-        <w:lvlText w:val="%1."/>
-        <w:lvlJc w:val="left"/>
-      </w:lvl>
-    </w:lvlOverride>
-  </w:num>
-  <w:num w:numId="13" w16cid:durableId="749158864">
-    <w:abstractNumId w:val="11"/>
   </w:num>
   <w:num w:numId="14" w16cid:durableId="904686075">
     <w:abstractNumId w:val="0"/>
   </w:num>
   <w:num w:numId="15" w16cid:durableId="1990789611">
-    <w:abstractNumId w:val="13"/>
+    <w:abstractNumId w:val="14"/>
+  </w:num>
+  <w:num w:numId="16" w16cid:durableId="2134403358">
+    <w:abstractNumId w:val="2"/>
   </w:num>
 </w:numbering>
 </file>

</xml_diff>

<commit_message>
Add key benefits of rr
</commit_message>
<xml_diff>
--- a/Latency Analysis/Workload_vs_latency.docx
+++ b/Latency Analysis/Workload_vs_latency.docx
@@ -2613,6 +2613,74 @@
       </w:tr>
     </w:tbl>
     <w:p/>
+    <w:p>
+      <w:pPr>
+        <w:pStyle w:val="Heading2"/>
+        <w:rPr>
+          <w:b/>
+          <w:bCs/>
+          <w:lang w:val="en-US"/>
+        </w:rPr>
+      </w:pPr>
+      <w:r>
+        <w:rPr>
+          <w:lang w:val="en-US"/>
+        </w:rPr>
+        <w:t>Insights</w:t>
+      </w:r>
+    </w:p>
+    <w:p>
+      <w:pPr>
+        <w:pStyle w:val="Heading3"/>
+        <w:rPr>
+          <w:b/>
+          <w:bCs/>
+          <w:lang w:val="en-US"/>
+        </w:rPr>
+      </w:pPr>
+      <w:r>
+        <w:rPr>
+          <w:lang w:val="en-US"/>
+        </w:rPr>
+        <w:t>Key Benefits of This Request Pattern:</w:t>
+      </w:r>
+    </w:p>
+    <w:p>
+      <w:r>
+        <w:rPr>
+          <w:lang w:val="en-US"/>
+        </w:rPr>
+        <w:t xml:space="preserve">Good for Robustness Testing: The fluctuating nature challenges our </w:t>
+      </w:r>
+      <w:proofErr w:type="spellStart"/>
+      <w:r>
+        <w:rPr>
+          <w:lang w:val="en-US"/>
+        </w:rPr>
+        <w:t>autoscaler’s</w:t>
+      </w:r>
+      <w:proofErr w:type="spellEnd"/>
+      <w:r>
+        <w:rPr>
+          <w:lang w:val="en-US"/>
+        </w:rPr>
+        <w:t xml:space="preserve"> adaptability.</w:t>
+      </w:r>
+      <w:r>
+        <w:rPr>
+          <w:lang w:val="en-US"/>
+        </w:rPr>
+        <w:br/>
+        <w:t>Latency–Load Sensitivity: Useful for training or evaluating ML models that learn to predict latency under varied load.</w:t>
+      </w:r>
+      <w:r>
+        <w:rPr>
+          <w:lang w:val="en-US"/>
+        </w:rPr>
+        <w:br/>
+        <w:t>Simulation of Real-world Load: Many production workloads behave like this — idle, then sudden bursts.</w:t>
+      </w:r>
+    </w:p>
     <w:sectPr>
       <w:pgSz w:w="12240" w:h="15840"/>
       <w:pgMar w:top="1440" w:right="1440" w:bottom="1440" w:left="1440" w:header="720" w:footer="720" w:gutter="0"/>

</xml_diff>

<commit_message>
Add observed latency vs rr
</commit_message>
<xml_diff>
--- a/Latency Analysis/Workload_vs_latency.docx
+++ b/Latency Analysis/Workload_vs_latency.docx
@@ -3469,6 +3469,88 @@
       </w:tr>
     </w:tbl>
     <w:p/>
+    <w:p>
+      <w:pPr>
+        <w:pStyle w:val="Heading2"/>
+        <w:rPr>
+          <w:b/>
+          <w:bCs/>
+          <w:lang w:val="en-US"/>
+        </w:rPr>
+      </w:pPr>
+      <w:r>
+        <w:rPr>
+          <w:lang w:val="en-US"/>
+        </w:rPr>
+        <w:t>Latency vs Request Rate Correlation</w:t>
+      </w:r>
+    </w:p>
+    <w:p>
+      <w:pPr>
+        <w:rPr>
+          <w:lang w:val="en-US"/>
+        </w:rPr>
+      </w:pPr>
+      <w:r>
+        <w:rPr>
+          <w:b/>
+          <w:bCs/>
+          <w:lang w:val="en-US"/>
+        </w:rPr>
+        <w:t>Observed:</w:t>
+      </w:r>
+    </w:p>
+    <w:p>
+      <w:pPr>
+        <w:numPr>
+          <w:ilvl w:val="0"/>
+          <w:numId w:val="18"/>
+        </w:numPr>
+        <w:rPr>
+          <w:lang w:val="en-US"/>
+        </w:rPr>
+      </w:pPr>
+      <w:r>
+        <w:rPr>
+          <w:lang w:val="en-US"/>
+        </w:rPr>
+        <w:t>High request rate leads to high latency</w:t>
+      </w:r>
+      <w:r>
+        <w:rPr>
+          <w:lang w:val="en-US"/>
+        </w:rPr>
+        <w:br/>
+        <w:t xml:space="preserve"> (expected behavior under load)</w:t>
+      </w:r>
+      <w:r>
+        <w:rPr>
+          <w:lang w:val="en-US"/>
+        </w:rPr>
+        <w:br/>
+      </w:r>
+      <w:r>
+        <w:rPr>
+          <w:lang w:val="en-US"/>
+        </w:rPr>
+        <w:br/>
+      </w:r>
+    </w:p>
+    <w:p>
+      <w:r>
+        <w:rPr>
+          <w:lang w:val="en-US"/>
+        </w:rPr>
+        <w:t>Request rate spikes again, but latency remains low</w:t>
+      </w:r>
+      <w:r>
+        <w:rPr>
+          <w:lang w:val="en-US"/>
+        </w:rPr>
+        <w:br/>
+        <w:t xml:space="preserve"> (unexpected — suggests the system handled it better</w:t>
+      </w:r>
+    </w:p>
     <w:sectPr>
       <w:pgSz w:w="12240" w:h="15840"/>
       <w:pgMar w:top="1440" w:right="1440" w:bottom="1440" w:left="1440" w:header="720" w:footer="720" w:gutter="0"/>
@@ -5501,6 +5583,155 @@
     </w:lvl>
   </w:abstractNum>
   <w:abstractNum w:abstractNumId="15" w15:restartNumberingAfterBreak="0">
+    <w:nsid w:val="73845029"/>
+    <w:multiLevelType w:val="multilevel"/>
+    <w:tmpl w:val="1472D9D6"/>
+    <w:lvl w:ilvl="0">
+      <w:start w:val="1"/>
+      <w:numFmt w:val="bullet"/>
+      <w:lvlText w:val=""/>
+      <w:lvlJc w:val="left"/>
+      <w:pPr>
+        <w:tabs>
+          <w:tab w:val="num" w:pos="720"/>
+        </w:tabs>
+        <w:ind w:left="720" w:hanging="360"/>
+      </w:pPr>
+      <w:rPr>
+        <w:rFonts w:ascii="Symbol" w:hAnsi="Symbol" w:hint="default"/>
+        <w:sz w:val="20"/>
+      </w:rPr>
+    </w:lvl>
+    <w:lvl w:ilvl="1" w:tentative="1">
+      <w:start w:val="1"/>
+      <w:numFmt w:val="bullet"/>
+      <w:lvlText w:val="o"/>
+      <w:lvlJc w:val="left"/>
+      <w:pPr>
+        <w:tabs>
+          <w:tab w:val="num" w:pos="1440"/>
+        </w:tabs>
+        <w:ind w:left="1440" w:hanging="360"/>
+      </w:pPr>
+      <w:rPr>
+        <w:rFonts w:ascii="Courier New" w:hAnsi="Courier New" w:hint="default"/>
+        <w:sz w:val="20"/>
+      </w:rPr>
+    </w:lvl>
+    <w:lvl w:ilvl="2" w:tentative="1">
+      <w:start w:val="1"/>
+      <w:numFmt w:val="bullet"/>
+      <w:lvlText w:val=""/>
+      <w:lvlJc w:val="left"/>
+      <w:pPr>
+        <w:tabs>
+          <w:tab w:val="num" w:pos="2160"/>
+        </w:tabs>
+        <w:ind w:left="2160" w:hanging="360"/>
+      </w:pPr>
+      <w:rPr>
+        <w:rFonts w:ascii="Wingdings" w:hAnsi="Wingdings" w:hint="default"/>
+        <w:sz w:val="20"/>
+      </w:rPr>
+    </w:lvl>
+    <w:lvl w:ilvl="3" w:tentative="1">
+      <w:start w:val="1"/>
+      <w:numFmt w:val="bullet"/>
+      <w:lvlText w:val=""/>
+      <w:lvlJc w:val="left"/>
+      <w:pPr>
+        <w:tabs>
+          <w:tab w:val="num" w:pos="2880"/>
+        </w:tabs>
+        <w:ind w:left="2880" w:hanging="360"/>
+      </w:pPr>
+      <w:rPr>
+        <w:rFonts w:ascii="Wingdings" w:hAnsi="Wingdings" w:hint="default"/>
+        <w:sz w:val="20"/>
+      </w:rPr>
+    </w:lvl>
+    <w:lvl w:ilvl="4" w:tentative="1">
+      <w:start w:val="1"/>
+      <w:numFmt w:val="bullet"/>
+      <w:lvlText w:val=""/>
+      <w:lvlJc w:val="left"/>
+      <w:pPr>
+        <w:tabs>
+          <w:tab w:val="num" w:pos="3600"/>
+        </w:tabs>
+        <w:ind w:left="3600" w:hanging="360"/>
+      </w:pPr>
+      <w:rPr>
+        <w:rFonts w:ascii="Wingdings" w:hAnsi="Wingdings" w:hint="default"/>
+        <w:sz w:val="20"/>
+      </w:rPr>
+    </w:lvl>
+    <w:lvl w:ilvl="5" w:tentative="1">
+      <w:start w:val="1"/>
+      <w:numFmt w:val="bullet"/>
+      <w:lvlText w:val=""/>
+      <w:lvlJc w:val="left"/>
+      <w:pPr>
+        <w:tabs>
+          <w:tab w:val="num" w:pos="4320"/>
+        </w:tabs>
+        <w:ind w:left="4320" w:hanging="360"/>
+      </w:pPr>
+      <w:rPr>
+        <w:rFonts w:ascii="Wingdings" w:hAnsi="Wingdings" w:hint="default"/>
+        <w:sz w:val="20"/>
+      </w:rPr>
+    </w:lvl>
+    <w:lvl w:ilvl="6" w:tentative="1">
+      <w:start w:val="1"/>
+      <w:numFmt w:val="bullet"/>
+      <w:lvlText w:val=""/>
+      <w:lvlJc w:val="left"/>
+      <w:pPr>
+        <w:tabs>
+          <w:tab w:val="num" w:pos="5040"/>
+        </w:tabs>
+        <w:ind w:left="5040" w:hanging="360"/>
+      </w:pPr>
+      <w:rPr>
+        <w:rFonts w:ascii="Wingdings" w:hAnsi="Wingdings" w:hint="default"/>
+        <w:sz w:val="20"/>
+      </w:rPr>
+    </w:lvl>
+    <w:lvl w:ilvl="7" w:tentative="1">
+      <w:start w:val="1"/>
+      <w:numFmt w:val="bullet"/>
+      <w:lvlText w:val=""/>
+      <w:lvlJc w:val="left"/>
+      <w:pPr>
+        <w:tabs>
+          <w:tab w:val="num" w:pos="5760"/>
+        </w:tabs>
+        <w:ind w:left="5760" w:hanging="360"/>
+      </w:pPr>
+      <w:rPr>
+        <w:rFonts w:ascii="Wingdings" w:hAnsi="Wingdings" w:hint="default"/>
+        <w:sz w:val="20"/>
+      </w:rPr>
+    </w:lvl>
+    <w:lvl w:ilvl="8" w:tentative="1">
+      <w:start w:val="1"/>
+      <w:numFmt w:val="bullet"/>
+      <w:lvlText w:val=""/>
+      <w:lvlJc w:val="left"/>
+      <w:pPr>
+        <w:tabs>
+          <w:tab w:val="num" w:pos="6480"/>
+        </w:tabs>
+        <w:ind w:left="6480" w:hanging="360"/>
+      </w:pPr>
+      <w:rPr>
+        <w:rFonts w:ascii="Wingdings" w:hAnsi="Wingdings" w:hint="default"/>
+        <w:sz w:val="20"/>
+      </w:rPr>
+    </w:lvl>
+  </w:abstractNum>
+  <w:abstractNum w:abstractNumId="16" w15:restartNumberingAfterBreak="0">
     <w:nsid w:val="73A30620"/>
     <w:multiLevelType w:val="multilevel"/>
     <w:tmpl w:val="2E525284"/>
@@ -5649,7 +5880,7 @@
       </w:rPr>
     </w:lvl>
   </w:abstractNum>
-  <w:abstractNum w:abstractNumId="16" w15:restartNumberingAfterBreak="0">
+  <w:abstractNum w:abstractNumId="17" w15:restartNumberingAfterBreak="0">
     <w:nsid w:val="78B8060A"/>
     <w:multiLevelType w:val="multilevel"/>
     <w:tmpl w:val="AF6424D0"/>
@@ -5824,7 +6055,7 @@
     </w:lvlOverride>
   </w:num>
   <w:num w:numId="7" w16cid:durableId="1287657921">
-    <w:abstractNumId w:val="16"/>
+    <w:abstractNumId w:val="17"/>
   </w:num>
   <w:num w:numId="8" w16cid:durableId="1092580247">
     <w:abstractNumId w:val="10"/>
@@ -5869,13 +6100,16 @@
     <w:abstractNumId w:val="0"/>
   </w:num>
   <w:num w:numId="15" w16cid:durableId="1990789611">
-    <w:abstractNumId w:val="15"/>
+    <w:abstractNumId w:val="16"/>
   </w:num>
   <w:num w:numId="16" w16cid:durableId="2134403358">
     <w:abstractNumId w:val="2"/>
   </w:num>
   <w:num w:numId="17" w16cid:durableId="163862202">
     <w:abstractNumId w:val="12"/>
+  </w:num>
+  <w:num w:numId="18" w16cid:durableId="1411148907">
+    <w:abstractNumId w:val="15"/>
   </w:num>
 </w:numbering>
 </file>

</xml_diff>

<commit_message>
Add service 2 graph
</commit_message>
<xml_diff>
--- a/Latency Analysis/Workload_vs_latency.docx
+++ b/Latency Analysis/Workload_vs_latency.docx
@@ -3827,6 +3827,83 @@
         </w:tc>
       </w:tr>
     </w:tbl>
+    <w:p/>
+    <w:p>
+      <w:pPr>
+        <w:pStyle w:val="Heading1"/>
+        <w:rPr>
+          <w:b/>
+          <w:bCs/>
+          <w:lang w:val="en-US"/>
+        </w:rPr>
+      </w:pPr>
+      <w:r>
+        <w:rPr>
+          <w:lang w:val="en-US"/>
+        </w:rPr>
+        <w:t>Service 2</w:t>
+      </w:r>
+    </w:p>
+    <w:p>
+      <w:pPr>
+        <w:rPr>
+          <w:lang w:val="en-US"/>
+        </w:rPr>
+      </w:pPr>
+      <w:r>
+        <w:rPr>
+          <w:lang w:val="en-US"/>
+        </w:rPr>
+        <w:drawing>
+          <wp:inline distT="0" distB="0" distL="0" distR="0" wp14:anchorId="55136F43" wp14:editId="47ED5B97">
+            <wp:extent cx="5943600" cy="2522220"/>
+            <wp:effectExtent l="0" t="0" r="0" b="0"/>
+            <wp:docPr id="1924287637" name="Picture 2"/>
+            <wp:cNvGraphicFramePr>
+              <a:graphicFrameLocks xmlns:a="http://schemas.openxmlformats.org/drawingml/2006/main" noChangeAspect="1"/>
+            </wp:cNvGraphicFramePr>
+            <a:graphic xmlns:a="http://schemas.openxmlformats.org/drawingml/2006/main">
+              <a:graphicData uri="http://schemas.openxmlformats.org/drawingml/2006/picture">
+                <pic:pic xmlns:pic="http://schemas.openxmlformats.org/drawingml/2006/picture">
+                  <pic:nvPicPr>
+                    <pic:cNvPr id="0" name="Picture 6"/>
+                    <pic:cNvPicPr>
+                      <a:picLocks noChangeAspect="1" noChangeArrowheads="1"/>
+                    </pic:cNvPicPr>
+                  </pic:nvPicPr>
+                  <pic:blipFill>
+                    <a:blip r:embed="rId6">
+                      <a:extLst>
+                        <a:ext uri="{28A0092B-C50C-407E-A947-70E740481C1C}">
+                          <a14:useLocalDpi xmlns:a14="http://schemas.microsoft.com/office/drawing/2010/main" val="0"/>
+                        </a:ext>
+                      </a:extLst>
+                    </a:blip>
+                    <a:srcRect/>
+                    <a:stretch>
+                      <a:fillRect/>
+                    </a:stretch>
+                  </pic:blipFill>
+                  <pic:spPr bwMode="auto">
+                    <a:xfrm>
+                      <a:off x="0" y="0"/>
+                      <a:ext cx="5943600" cy="2522220"/>
+                    </a:xfrm>
+                    <a:prstGeom prst="rect">
+                      <a:avLst/>
+                    </a:prstGeom>
+                    <a:noFill/>
+                    <a:ln>
+                      <a:noFill/>
+                    </a:ln>
+                  </pic:spPr>
+                </pic:pic>
+              </a:graphicData>
+            </a:graphic>
+          </wp:inline>
+        </w:drawing>
+      </w:r>
+    </w:p>
     <w:p/>
     <w:sectPr>
       <w:pgSz w:w="12240" w:h="15840"/>

</xml_diff>

<commit_message>
Add phase 1 interpretation
</commit_message>
<xml_diff>
--- a/Latency Analysis/Workload_vs_latency.docx
+++ b/Latency Analysis/Workload_vs_latency.docx
@@ -4294,6 +4294,88 @@
       </w:tr>
     </w:tbl>
     <w:p/>
+    <w:p>
+      <w:pPr>
+        <w:pStyle w:val="Heading3"/>
+        <w:rPr>
+          <w:b/>
+          <w:bCs/>
+          <w:lang w:val="en-US"/>
+        </w:rPr>
+      </w:pPr>
+      <w:r>
+        <w:rPr>
+          <w:lang w:val="en-US"/>
+        </w:rPr>
+        <w:t>Phase 1 - Initial Low Burst</w:t>
+      </w:r>
+    </w:p>
+    <w:p>
+      <w:pPr>
+        <w:numPr>
+          <w:ilvl w:val="0"/>
+          <w:numId w:val="20"/>
+        </w:numPr>
+        <w:rPr>
+          <w:lang w:val="en-US"/>
+        </w:rPr>
+      </w:pPr>
+      <w:r>
+        <w:rPr>
+          <w:lang w:val="en-US"/>
+        </w:rPr>
+        <w:t xml:space="preserve">The first scheduled test, warming up a synthetic load generator or executing a small </w:t>
+      </w:r>
+      <w:proofErr w:type="spellStart"/>
+      <w:r>
+        <w:rPr>
+          <w:lang w:val="en-US"/>
+        </w:rPr>
+        <w:t>CronJob</w:t>
+      </w:r>
+      <w:proofErr w:type="spellEnd"/>
+      <w:r>
+        <w:rPr>
+          <w:lang w:val="en-US"/>
+        </w:rPr>
+        <w:t>.</w:t>
+      </w:r>
+    </w:p>
+    <w:p>
+      <w:pPr>
+        <w:numPr>
+          <w:ilvl w:val="0"/>
+          <w:numId w:val="20"/>
+        </w:numPr>
+        <w:rPr>
+          <w:lang w:val="en-US"/>
+        </w:rPr>
+      </w:pPr>
+      <w:r>
+        <w:rPr>
+          <w:lang w:val="en-US"/>
+        </w:rPr>
+        <w:t>A "sanity check" workload to verify system health.</w:t>
+      </w:r>
+    </w:p>
+    <w:p>
+      <w:pPr>
+        <w:numPr>
+          <w:ilvl w:val="0"/>
+          <w:numId w:val="20"/>
+        </w:numPr>
+        <w:rPr>
+          <w:lang w:val="en-US"/>
+        </w:rPr>
+      </w:pPr>
+      <w:r>
+        <w:rPr>
+          <w:lang w:val="en-US"/>
+        </w:rPr>
+        <w:t>Alternatively, a manual test run or script.</w:t>
+      </w:r>
+    </w:p>
+    <w:p/>
     <w:sectPr>
       <w:pgSz w:w="12240" w:h="15840"/>
       <w:pgMar w:top="1440" w:right="1440" w:bottom="1440" w:left="1440" w:header="720" w:footer="720" w:gutter="0"/>
@@ -5951,6 +6033,155 @@
     </w:lvl>
   </w:abstractNum>
   <w:abstractNum w:abstractNumId="12" w15:restartNumberingAfterBreak="0">
+    <w:nsid w:val="502323E2"/>
+    <w:multiLevelType w:val="multilevel"/>
+    <w:tmpl w:val="7BCCE188"/>
+    <w:lvl w:ilvl="0">
+      <w:start w:val="1"/>
+      <w:numFmt w:val="bullet"/>
+      <w:lvlText w:val=""/>
+      <w:lvlJc w:val="left"/>
+      <w:pPr>
+        <w:tabs>
+          <w:tab w:val="num" w:pos="720"/>
+        </w:tabs>
+        <w:ind w:left="720" w:hanging="360"/>
+      </w:pPr>
+      <w:rPr>
+        <w:rFonts w:ascii="Symbol" w:hAnsi="Symbol" w:hint="default"/>
+        <w:sz w:val="20"/>
+      </w:rPr>
+    </w:lvl>
+    <w:lvl w:ilvl="1" w:tentative="1">
+      <w:start w:val="1"/>
+      <w:numFmt w:val="bullet"/>
+      <w:lvlText w:val="o"/>
+      <w:lvlJc w:val="left"/>
+      <w:pPr>
+        <w:tabs>
+          <w:tab w:val="num" w:pos="1440"/>
+        </w:tabs>
+        <w:ind w:left="1440" w:hanging="360"/>
+      </w:pPr>
+      <w:rPr>
+        <w:rFonts w:ascii="Courier New" w:hAnsi="Courier New" w:hint="default"/>
+        <w:sz w:val="20"/>
+      </w:rPr>
+    </w:lvl>
+    <w:lvl w:ilvl="2" w:tentative="1">
+      <w:start w:val="1"/>
+      <w:numFmt w:val="bullet"/>
+      <w:lvlText w:val=""/>
+      <w:lvlJc w:val="left"/>
+      <w:pPr>
+        <w:tabs>
+          <w:tab w:val="num" w:pos="2160"/>
+        </w:tabs>
+        <w:ind w:left="2160" w:hanging="360"/>
+      </w:pPr>
+      <w:rPr>
+        <w:rFonts w:ascii="Wingdings" w:hAnsi="Wingdings" w:hint="default"/>
+        <w:sz w:val="20"/>
+      </w:rPr>
+    </w:lvl>
+    <w:lvl w:ilvl="3" w:tentative="1">
+      <w:start w:val="1"/>
+      <w:numFmt w:val="bullet"/>
+      <w:lvlText w:val=""/>
+      <w:lvlJc w:val="left"/>
+      <w:pPr>
+        <w:tabs>
+          <w:tab w:val="num" w:pos="2880"/>
+        </w:tabs>
+        <w:ind w:left="2880" w:hanging="360"/>
+      </w:pPr>
+      <w:rPr>
+        <w:rFonts w:ascii="Wingdings" w:hAnsi="Wingdings" w:hint="default"/>
+        <w:sz w:val="20"/>
+      </w:rPr>
+    </w:lvl>
+    <w:lvl w:ilvl="4" w:tentative="1">
+      <w:start w:val="1"/>
+      <w:numFmt w:val="bullet"/>
+      <w:lvlText w:val=""/>
+      <w:lvlJc w:val="left"/>
+      <w:pPr>
+        <w:tabs>
+          <w:tab w:val="num" w:pos="3600"/>
+        </w:tabs>
+        <w:ind w:left="3600" w:hanging="360"/>
+      </w:pPr>
+      <w:rPr>
+        <w:rFonts w:ascii="Wingdings" w:hAnsi="Wingdings" w:hint="default"/>
+        <w:sz w:val="20"/>
+      </w:rPr>
+    </w:lvl>
+    <w:lvl w:ilvl="5" w:tentative="1">
+      <w:start w:val="1"/>
+      <w:numFmt w:val="bullet"/>
+      <w:lvlText w:val=""/>
+      <w:lvlJc w:val="left"/>
+      <w:pPr>
+        <w:tabs>
+          <w:tab w:val="num" w:pos="4320"/>
+        </w:tabs>
+        <w:ind w:left="4320" w:hanging="360"/>
+      </w:pPr>
+      <w:rPr>
+        <w:rFonts w:ascii="Wingdings" w:hAnsi="Wingdings" w:hint="default"/>
+        <w:sz w:val="20"/>
+      </w:rPr>
+    </w:lvl>
+    <w:lvl w:ilvl="6" w:tentative="1">
+      <w:start w:val="1"/>
+      <w:numFmt w:val="bullet"/>
+      <w:lvlText w:val=""/>
+      <w:lvlJc w:val="left"/>
+      <w:pPr>
+        <w:tabs>
+          <w:tab w:val="num" w:pos="5040"/>
+        </w:tabs>
+        <w:ind w:left="5040" w:hanging="360"/>
+      </w:pPr>
+      <w:rPr>
+        <w:rFonts w:ascii="Wingdings" w:hAnsi="Wingdings" w:hint="default"/>
+        <w:sz w:val="20"/>
+      </w:rPr>
+    </w:lvl>
+    <w:lvl w:ilvl="7" w:tentative="1">
+      <w:start w:val="1"/>
+      <w:numFmt w:val="bullet"/>
+      <w:lvlText w:val=""/>
+      <w:lvlJc w:val="left"/>
+      <w:pPr>
+        <w:tabs>
+          <w:tab w:val="num" w:pos="5760"/>
+        </w:tabs>
+        <w:ind w:left="5760" w:hanging="360"/>
+      </w:pPr>
+      <w:rPr>
+        <w:rFonts w:ascii="Wingdings" w:hAnsi="Wingdings" w:hint="default"/>
+        <w:sz w:val="20"/>
+      </w:rPr>
+    </w:lvl>
+    <w:lvl w:ilvl="8" w:tentative="1">
+      <w:start w:val="1"/>
+      <w:numFmt w:val="bullet"/>
+      <w:lvlText w:val=""/>
+      <w:lvlJc w:val="left"/>
+      <w:pPr>
+        <w:tabs>
+          <w:tab w:val="num" w:pos="6480"/>
+        </w:tabs>
+        <w:ind w:left="6480" w:hanging="360"/>
+      </w:pPr>
+      <w:rPr>
+        <w:rFonts w:ascii="Wingdings" w:hAnsi="Wingdings" w:hint="default"/>
+        <w:sz w:val="20"/>
+      </w:rPr>
+    </w:lvl>
+  </w:abstractNum>
+  <w:abstractNum w:abstractNumId="13" w15:restartNumberingAfterBreak="0">
     <w:nsid w:val="57E52397"/>
     <w:multiLevelType w:val="multilevel"/>
     <w:tmpl w:val="0E9CE7FE"/>
@@ -6063,7 +6294,7 @@
       </w:pPr>
     </w:lvl>
   </w:abstractNum>
-  <w:abstractNum w:abstractNumId="13" w15:restartNumberingAfterBreak="0">
+  <w:abstractNum w:abstractNumId="14" w15:restartNumberingAfterBreak="0">
     <w:nsid w:val="6A64412E"/>
     <w:multiLevelType w:val="multilevel"/>
     <w:tmpl w:val="6F2ECCE6"/>
@@ -6212,7 +6443,7 @@
       </w:rPr>
     </w:lvl>
   </w:abstractNum>
-  <w:abstractNum w:abstractNumId="14" w15:restartNumberingAfterBreak="0">
+  <w:abstractNum w:abstractNumId="15" w15:restartNumberingAfterBreak="0">
     <w:nsid w:val="6A807643"/>
     <w:multiLevelType w:val="multilevel"/>
     <w:tmpl w:val="5562182A"/>
@@ -6361,7 +6592,7 @@
       </w:rPr>
     </w:lvl>
   </w:abstractNum>
-  <w:abstractNum w:abstractNumId="15" w15:restartNumberingAfterBreak="0">
+  <w:abstractNum w:abstractNumId="16" w15:restartNumberingAfterBreak="0">
     <w:nsid w:val="70D01C27"/>
     <w:multiLevelType w:val="multilevel"/>
     <w:tmpl w:val="6E3A1E42"/>
@@ -6474,7 +6705,7 @@
       </w:pPr>
     </w:lvl>
   </w:abstractNum>
-  <w:abstractNum w:abstractNumId="16" w15:restartNumberingAfterBreak="0">
+  <w:abstractNum w:abstractNumId="17" w15:restartNumberingAfterBreak="0">
     <w:nsid w:val="73845029"/>
     <w:multiLevelType w:val="multilevel"/>
     <w:tmpl w:val="1472D9D6"/>
@@ -6623,7 +6854,7 @@
       </w:rPr>
     </w:lvl>
   </w:abstractNum>
-  <w:abstractNum w:abstractNumId="17" w15:restartNumberingAfterBreak="0">
+  <w:abstractNum w:abstractNumId="18" w15:restartNumberingAfterBreak="0">
     <w:nsid w:val="73A30620"/>
     <w:multiLevelType w:val="multilevel"/>
     <w:tmpl w:val="2E525284"/>
@@ -6772,7 +7003,7 @@
       </w:rPr>
     </w:lvl>
   </w:abstractNum>
-  <w:abstractNum w:abstractNumId="18" w15:restartNumberingAfterBreak="0">
+  <w:abstractNum w:abstractNumId="19" w15:restartNumberingAfterBreak="0">
     <w:nsid w:val="78B8060A"/>
     <w:multiLevelType w:val="multilevel"/>
     <w:tmpl w:val="AF6424D0"/>
@@ -6928,7 +7159,7 @@
     <w:abstractNumId w:val="1"/>
   </w:num>
   <w:num w:numId="3" w16cid:durableId="1625967878">
-    <w:abstractNumId w:val="12"/>
+    <w:abstractNumId w:val="13"/>
   </w:num>
   <w:num w:numId="4" w16cid:durableId="758647572">
     <w:abstractNumId w:val="7"/>
@@ -6947,7 +7178,7 @@
     </w:lvlOverride>
   </w:num>
   <w:num w:numId="7" w16cid:durableId="1287657921">
-    <w:abstractNumId w:val="18"/>
+    <w:abstractNumId w:val="19"/>
   </w:num>
   <w:num w:numId="8" w16cid:durableId="1092580247">
     <w:abstractNumId w:val="11"/>
@@ -6963,7 +7194,7 @@
     <w:abstractNumId w:val="6"/>
   </w:num>
   <w:num w:numId="10" w16cid:durableId="625236033">
-    <w:abstractNumId w:val="15"/>
+    <w:abstractNumId w:val="16"/>
     <w:lvlOverride w:ilvl="0">
       <w:lvl w:ilvl="0">
         <w:numFmt w:val="decimal"/>
@@ -6986,25 +7217,28 @@
     </w:lvlOverride>
   </w:num>
   <w:num w:numId="13" w16cid:durableId="749158864">
-    <w:abstractNumId w:val="14"/>
+    <w:abstractNumId w:val="15"/>
   </w:num>
   <w:num w:numId="14" w16cid:durableId="904686075">
     <w:abstractNumId w:val="0"/>
   </w:num>
   <w:num w:numId="15" w16cid:durableId="1990789611">
-    <w:abstractNumId w:val="17"/>
+    <w:abstractNumId w:val="18"/>
   </w:num>
   <w:num w:numId="16" w16cid:durableId="2134403358">
     <w:abstractNumId w:val="2"/>
   </w:num>
   <w:num w:numId="17" w16cid:durableId="163862202">
-    <w:abstractNumId w:val="13"/>
+    <w:abstractNumId w:val="14"/>
   </w:num>
   <w:num w:numId="18" w16cid:durableId="1411148907">
-    <w:abstractNumId w:val="16"/>
+    <w:abstractNumId w:val="17"/>
   </w:num>
   <w:num w:numId="19" w16cid:durableId="1587617566">
     <w:abstractNumId w:val="3"/>
+  </w:num>
+  <w:num w:numId="20" w16cid:durableId="1879194230">
+    <w:abstractNumId w:val="12"/>
   </w:num>
 </w:numbering>
 </file>

</xml_diff>

<commit_message>
Add phase 2 interpretations
</commit_message>
<xml_diff>
--- a/Latency Analysis/Workload_vs_latency.docx
+++ b/Latency Analysis/Workload_vs_latency.docx
@@ -4376,6 +4376,163 @@
       </w:r>
     </w:p>
     <w:p/>
+    <w:p>
+      <w:pPr>
+        <w:pStyle w:val="Heading3"/>
+        <w:rPr>
+          <w:b/>
+          <w:bCs/>
+          <w:lang w:val="en-US"/>
+        </w:rPr>
+      </w:pPr>
+      <w:r>
+        <w:rPr>
+          <w:lang w:val="en-US"/>
+        </w:rPr>
+        <w:t>Phase 2 - High-Frequency Load</w:t>
+      </w:r>
+    </w:p>
+    <w:p>
+      <w:pPr>
+        <w:numPr>
+          <w:ilvl w:val="0"/>
+          <w:numId w:val="21"/>
+        </w:numPr>
+        <w:rPr>
+          <w:lang w:val="en-US"/>
+        </w:rPr>
+      </w:pPr>
+      <w:r>
+        <w:rPr>
+          <w:lang w:val="en-US"/>
+        </w:rPr>
+        <w:t>A scheduled, high-throughput test.</w:t>
+      </w:r>
+    </w:p>
+    <w:p>
+      <w:pPr>
+        <w:numPr>
+          <w:ilvl w:val="0"/>
+          <w:numId w:val="21"/>
+        </w:numPr>
+        <w:rPr>
+          <w:lang w:val="en-US"/>
+        </w:rPr>
+      </w:pPr>
+      <w:r>
+        <w:rPr>
+          <w:lang w:val="en-US"/>
+        </w:rPr>
+        <w:t>Load pattern is dense and noisy, with many small fluctuations per unit time, indicating frequent requests per second.</w:t>
+      </w:r>
+    </w:p>
+    <w:p>
+      <w:pPr>
+        <w:rPr>
+          <w:lang w:val="en-US"/>
+        </w:rPr>
+      </w:pPr>
+      <w:r>
+        <w:rPr>
+          <w:lang w:val="en-US"/>
+        </w:rPr>
+        <w:t>Very typical of:</w:t>
+      </w:r>
+    </w:p>
+    <w:p>
+      <w:pPr>
+        <w:numPr>
+          <w:ilvl w:val="0"/>
+          <w:numId w:val="22"/>
+        </w:numPr>
+        <w:rPr>
+          <w:lang w:val="en-US"/>
+        </w:rPr>
+      </w:pPr>
+      <w:r>
+        <w:rPr>
+          <w:lang w:val="en-US"/>
+        </w:rPr>
+        <w:t xml:space="preserve">Synthetic workload generators (e.g., JMeter, Python requests with thread pools, </w:t>
+      </w:r>
+      <w:proofErr w:type="spellStart"/>
+      <w:r>
+        <w:rPr>
+          <w:lang w:val="en-US"/>
+        </w:rPr>
+        <w:t>wrk</w:t>
+      </w:r>
+      <w:proofErr w:type="spellEnd"/>
+      <w:r>
+        <w:rPr>
+          <w:lang w:val="en-US"/>
+        </w:rPr>
+        <w:t>, Locust).</w:t>
+      </w:r>
+    </w:p>
+    <w:p>
+      <w:pPr>
+        <w:numPr>
+          <w:ilvl w:val="0"/>
+          <w:numId w:val="22"/>
+        </w:numPr>
+        <w:rPr>
+          <w:lang w:val="en-US"/>
+        </w:rPr>
+      </w:pPr>
+      <w:r>
+        <w:rPr>
+          <w:lang w:val="en-US"/>
+        </w:rPr>
+        <w:t xml:space="preserve">Periodic </w:t>
+      </w:r>
+      <w:proofErr w:type="spellStart"/>
+      <w:r>
+        <w:rPr>
+          <w:lang w:val="en-US"/>
+        </w:rPr>
+        <w:t>CronJobs</w:t>
+      </w:r>
+      <w:proofErr w:type="spellEnd"/>
+      <w:r>
+        <w:rPr>
+          <w:lang w:val="en-US"/>
+        </w:rPr>
+        <w:t xml:space="preserve"> submitting HTTP/</w:t>
+      </w:r>
+      <w:proofErr w:type="spellStart"/>
+      <w:r>
+        <w:rPr>
+          <w:lang w:val="en-US"/>
+        </w:rPr>
+        <w:t>gRPC</w:t>
+      </w:r>
+      <w:proofErr w:type="spellEnd"/>
+      <w:r>
+        <w:rPr>
+          <w:lang w:val="en-US"/>
+        </w:rPr>
+        <w:t>/API requests.</w:t>
+      </w:r>
+    </w:p>
+    <w:p>
+      <w:pPr>
+        <w:numPr>
+          <w:ilvl w:val="0"/>
+          <w:numId w:val="22"/>
+        </w:numPr>
+        <w:rPr>
+          <w:lang w:val="en-US"/>
+        </w:rPr>
+      </w:pPr>
+      <w:r>
+        <w:rPr>
+          <w:lang w:val="en-US"/>
+        </w:rPr>
+        <w:t>Performance experiments or ML reward collection loops.</w:t>
+      </w:r>
+    </w:p>
+    <w:p/>
     <w:sectPr>
       <w:pgSz w:w="12240" w:h="15840"/>
       <w:pgMar w:top="1440" w:right="1440" w:bottom="1440" w:left="1440" w:header="720" w:footer="720" w:gutter="0"/>
@@ -4389,6 +4546,155 @@
 <file path=word/numbering.xml><?xml version="1.0" encoding="utf-8"?>
 <w:numbering xmlns:wpc="http://schemas.microsoft.com/office/word/2010/wordprocessingCanvas" xmlns:cx="http://schemas.microsoft.com/office/drawing/2014/chartex" xmlns:cx1="http://schemas.microsoft.com/office/drawing/2015/9/8/chartex" xmlns:cx2="http://schemas.microsoft.com/office/drawing/2015/10/21/chartex" xmlns:cx3="http://schemas.microsoft.com/office/drawing/2016/5/9/chartex" xmlns:cx4="http://schemas.microsoft.com/office/drawing/2016/5/10/chartex" xmlns:cx5="http://schemas.microsoft.com/office/drawing/2016/5/11/chartex" xmlns:cx6="http://schemas.microsoft.com/office/drawing/2016/5/12/chartex" xmlns:cx7="http://schemas.microsoft.com/office/drawing/2016/5/13/chartex" xmlns:cx8="http://schemas.microsoft.com/office/drawing/2016/5/14/chartex" xmlns:mc="http://schemas.openxmlformats.org/markup-compatibility/2006" xmlns:aink="http://schemas.microsoft.com/office/drawing/2016/ink" xmlns:am3d="http://schemas.microsoft.com/office/drawing/2017/model3d" xmlns:o="urn:schemas-microsoft-com:office:office" xmlns:oel="http://schemas.microsoft.com/office/2019/extlst" xmlns:r="http://schemas.openxmlformats.org/officeDocument/2006/relationships" xmlns:m="http://schemas.openxmlformats.org/officeDocument/2006/math" xmlns:v="urn:schemas-microsoft-com:vml" xmlns:wp14="http://schemas.microsoft.com/office/word/2010/wordprocessingDrawing" xmlns:wp="http://schemas.openxmlformats.org/drawingml/2006/wordprocessingDrawing" xmlns:w10="urn:schemas-microsoft-com:office:word" xmlns:w="http://schemas.openxmlformats.org/wordprocessingml/2006/main" xmlns:w14="http://schemas.microsoft.com/office/word/2010/wordml" xmlns:w15="http://schemas.microsoft.com/office/word/2012/wordml" xmlns:w16cex="http://schemas.microsoft.com/office/word/2018/wordml/cex" xmlns:w16cid="http://schemas.microsoft.com/office/word/2016/wordml/cid" xmlns:w16="http://schemas.microsoft.com/office/word/2018/wordml" xmlns:w16du="http://schemas.microsoft.com/office/word/2023/wordml/word16du" xmlns:w16sdtdh="http://schemas.microsoft.com/office/word/2020/wordml/sdtdatahash" xmlns:w16sdtfl="http://schemas.microsoft.com/office/word/2024/wordml/sdtformatlock" xmlns:w16se="http://schemas.microsoft.com/office/word/2015/wordml/symex" xmlns:wpg="http://schemas.microsoft.com/office/word/2010/wordprocessingGroup" xmlns:wpi="http://schemas.microsoft.com/office/word/2010/wordprocessingInk" xmlns:wne="http://schemas.microsoft.com/office/word/2006/wordml" xmlns:wps="http://schemas.microsoft.com/office/word/2010/wordprocessingShape" mc:Ignorable="w14 w15 w16se w16cid w16 w16cex w16sdtdh w16sdtfl w16du wp14">
   <w:abstractNum w:abstractNumId="0" w15:restartNumberingAfterBreak="0">
+    <w:nsid w:val="144E3378"/>
+    <w:multiLevelType w:val="multilevel"/>
+    <w:tmpl w:val="7FB60352"/>
+    <w:lvl w:ilvl="0">
+      <w:start w:val="1"/>
+      <w:numFmt w:val="bullet"/>
+      <w:lvlText w:val=""/>
+      <w:lvlJc w:val="left"/>
+      <w:pPr>
+        <w:tabs>
+          <w:tab w:val="num" w:pos="720"/>
+        </w:tabs>
+        <w:ind w:left="720" w:hanging="360"/>
+      </w:pPr>
+      <w:rPr>
+        <w:rFonts w:ascii="Symbol" w:hAnsi="Symbol" w:hint="default"/>
+        <w:sz w:val="20"/>
+      </w:rPr>
+    </w:lvl>
+    <w:lvl w:ilvl="1" w:tentative="1">
+      <w:start w:val="1"/>
+      <w:numFmt w:val="bullet"/>
+      <w:lvlText w:val="o"/>
+      <w:lvlJc w:val="left"/>
+      <w:pPr>
+        <w:tabs>
+          <w:tab w:val="num" w:pos="1440"/>
+        </w:tabs>
+        <w:ind w:left="1440" w:hanging="360"/>
+      </w:pPr>
+      <w:rPr>
+        <w:rFonts w:ascii="Courier New" w:hAnsi="Courier New" w:hint="default"/>
+        <w:sz w:val="20"/>
+      </w:rPr>
+    </w:lvl>
+    <w:lvl w:ilvl="2" w:tentative="1">
+      <w:start w:val="1"/>
+      <w:numFmt w:val="bullet"/>
+      <w:lvlText w:val=""/>
+      <w:lvlJc w:val="left"/>
+      <w:pPr>
+        <w:tabs>
+          <w:tab w:val="num" w:pos="2160"/>
+        </w:tabs>
+        <w:ind w:left="2160" w:hanging="360"/>
+      </w:pPr>
+      <w:rPr>
+        <w:rFonts w:ascii="Wingdings" w:hAnsi="Wingdings" w:hint="default"/>
+        <w:sz w:val="20"/>
+      </w:rPr>
+    </w:lvl>
+    <w:lvl w:ilvl="3" w:tentative="1">
+      <w:start w:val="1"/>
+      <w:numFmt w:val="bullet"/>
+      <w:lvlText w:val=""/>
+      <w:lvlJc w:val="left"/>
+      <w:pPr>
+        <w:tabs>
+          <w:tab w:val="num" w:pos="2880"/>
+        </w:tabs>
+        <w:ind w:left="2880" w:hanging="360"/>
+      </w:pPr>
+      <w:rPr>
+        <w:rFonts w:ascii="Wingdings" w:hAnsi="Wingdings" w:hint="default"/>
+        <w:sz w:val="20"/>
+      </w:rPr>
+    </w:lvl>
+    <w:lvl w:ilvl="4" w:tentative="1">
+      <w:start w:val="1"/>
+      <w:numFmt w:val="bullet"/>
+      <w:lvlText w:val=""/>
+      <w:lvlJc w:val="left"/>
+      <w:pPr>
+        <w:tabs>
+          <w:tab w:val="num" w:pos="3600"/>
+        </w:tabs>
+        <w:ind w:left="3600" w:hanging="360"/>
+      </w:pPr>
+      <w:rPr>
+        <w:rFonts w:ascii="Wingdings" w:hAnsi="Wingdings" w:hint="default"/>
+        <w:sz w:val="20"/>
+      </w:rPr>
+    </w:lvl>
+    <w:lvl w:ilvl="5" w:tentative="1">
+      <w:start w:val="1"/>
+      <w:numFmt w:val="bullet"/>
+      <w:lvlText w:val=""/>
+      <w:lvlJc w:val="left"/>
+      <w:pPr>
+        <w:tabs>
+          <w:tab w:val="num" w:pos="4320"/>
+        </w:tabs>
+        <w:ind w:left="4320" w:hanging="360"/>
+      </w:pPr>
+      <w:rPr>
+        <w:rFonts w:ascii="Wingdings" w:hAnsi="Wingdings" w:hint="default"/>
+        <w:sz w:val="20"/>
+      </w:rPr>
+    </w:lvl>
+    <w:lvl w:ilvl="6" w:tentative="1">
+      <w:start w:val="1"/>
+      <w:numFmt w:val="bullet"/>
+      <w:lvlText w:val=""/>
+      <w:lvlJc w:val="left"/>
+      <w:pPr>
+        <w:tabs>
+          <w:tab w:val="num" w:pos="5040"/>
+        </w:tabs>
+        <w:ind w:left="5040" w:hanging="360"/>
+      </w:pPr>
+      <w:rPr>
+        <w:rFonts w:ascii="Wingdings" w:hAnsi="Wingdings" w:hint="default"/>
+        <w:sz w:val="20"/>
+      </w:rPr>
+    </w:lvl>
+    <w:lvl w:ilvl="7" w:tentative="1">
+      <w:start w:val="1"/>
+      <w:numFmt w:val="bullet"/>
+      <w:lvlText w:val=""/>
+      <w:lvlJc w:val="left"/>
+      <w:pPr>
+        <w:tabs>
+          <w:tab w:val="num" w:pos="5760"/>
+        </w:tabs>
+        <w:ind w:left="5760" w:hanging="360"/>
+      </w:pPr>
+      <w:rPr>
+        <w:rFonts w:ascii="Wingdings" w:hAnsi="Wingdings" w:hint="default"/>
+        <w:sz w:val="20"/>
+      </w:rPr>
+    </w:lvl>
+    <w:lvl w:ilvl="8" w:tentative="1">
+      <w:start w:val="1"/>
+      <w:numFmt w:val="bullet"/>
+      <w:lvlText w:val=""/>
+      <w:lvlJc w:val="left"/>
+      <w:pPr>
+        <w:tabs>
+          <w:tab w:val="num" w:pos="6480"/>
+        </w:tabs>
+        <w:ind w:left="6480" w:hanging="360"/>
+      </w:pPr>
+      <w:rPr>
+        <w:rFonts w:ascii="Wingdings" w:hAnsi="Wingdings" w:hint="default"/>
+        <w:sz w:val="20"/>
+      </w:rPr>
+    </w:lvl>
+  </w:abstractNum>
+  <w:abstractNum w:abstractNumId="1" w15:restartNumberingAfterBreak="0">
     <w:nsid w:val="14C445AE"/>
     <w:multiLevelType w:val="multilevel"/>
     <w:tmpl w:val="F266DD4C"/>
@@ -4537,7 +4843,7 @@
       </w:rPr>
     </w:lvl>
   </w:abstractNum>
-  <w:abstractNum w:abstractNumId="1" w15:restartNumberingAfterBreak="0">
+  <w:abstractNum w:abstractNumId="2" w15:restartNumberingAfterBreak="0">
     <w:nsid w:val="19494AA8"/>
     <w:multiLevelType w:val="multilevel"/>
     <w:tmpl w:val="A4746A3C"/>
@@ -4686,7 +4992,7 @@
       </w:rPr>
     </w:lvl>
   </w:abstractNum>
-  <w:abstractNum w:abstractNumId="2" w15:restartNumberingAfterBreak="0">
+  <w:abstractNum w:abstractNumId="3" w15:restartNumberingAfterBreak="0">
     <w:nsid w:val="19E92D02"/>
     <w:multiLevelType w:val="multilevel"/>
     <w:tmpl w:val="AEEAD384"/>
@@ -4835,7 +5141,7 @@
       </w:rPr>
     </w:lvl>
   </w:abstractNum>
-  <w:abstractNum w:abstractNumId="3" w15:restartNumberingAfterBreak="0">
+  <w:abstractNum w:abstractNumId="4" w15:restartNumberingAfterBreak="0">
     <w:nsid w:val="22537059"/>
     <w:multiLevelType w:val="multilevel"/>
     <w:tmpl w:val="B0C02EE6"/>
@@ -4984,7 +5290,7 @@
       </w:rPr>
     </w:lvl>
   </w:abstractNum>
-  <w:abstractNum w:abstractNumId="4" w15:restartNumberingAfterBreak="0">
+  <w:abstractNum w:abstractNumId="5" w15:restartNumberingAfterBreak="0">
     <w:nsid w:val="2A8E4528"/>
     <w:multiLevelType w:val="multilevel"/>
     <w:tmpl w:val="8BE693E0"/>
@@ -5133,7 +5439,7 @@
       </w:rPr>
     </w:lvl>
   </w:abstractNum>
-  <w:abstractNum w:abstractNumId="5" w15:restartNumberingAfterBreak="0">
+  <w:abstractNum w:abstractNumId="6" w15:restartNumberingAfterBreak="0">
     <w:nsid w:val="302A7E6A"/>
     <w:multiLevelType w:val="multilevel"/>
     <w:tmpl w:val="EDAA3CDA"/>
@@ -5282,7 +5588,7 @@
       </w:rPr>
     </w:lvl>
   </w:abstractNum>
-  <w:abstractNum w:abstractNumId="6" w15:restartNumberingAfterBreak="0">
+  <w:abstractNum w:abstractNumId="7" w15:restartNumberingAfterBreak="0">
     <w:nsid w:val="30C8245C"/>
     <w:multiLevelType w:val="multilevel"/>
     <w:tmpl w:val="4CE20FB2"/>
@@ -5431,7 +5737,7 @@
       </w:rPr>
     </w:lvl>
   </w:abstractNum>
-  <w:abstractNum w:abstractNumId="7" w15:restartNumberingAfterBreak="0">
+  <w:abstractNum w:abstractNumId="8" w15:restartNumberingAfterBreak="0">
     <w:nsid w:val="352E6487"/>
     <w:multiLevelType w:val="multilevel"/>
     <w:tmpl w:val="D17C1E44"/>
@@ -5580,7 +5886,7 @@
       </w:rPr>
     </w:lvl>
   </w:abstractNum>
-  <w:abstractNum w:abstractNumId="8" w15:restartNumberingAfterBreak="0">
+  <w:abstractNum w:abstractNumId="9" w15:restartNumberingAfterBreak="0">
     <w:nsid w:val="3A725811"/>
     <w:multiLevelType w:val="multilevel"/>
     <w:tmpl w:val="8910BB76"/>
@@ -5693,7 +5999,7 @@
       </w:rPr>
     </w:lvl>
   </w:abstractNum>
-  <w:abstractNum w:abstractNumId="9" w15:restartNumberingAfterBreak="0">
+  <w:abstractNum w:abstractNumId="10" w15:restartNumberingAfterBreak="0">
     <w:nsid w:val="3B1E2CDB"/>
     <w:multiLevelType w:val="multilevel"/>
     <w:tmpl w:val="047E9DF0"/>
@@ -5806,7 +6112,7 @@
       </w:pPr>
     </w:lvl>
   </w:abstractNum>
-  <w:abstractNum w:abstractNumId="10" w15:restartNumberingAfterBreak="0">
+  <w:abstractNum w:abstractNumId="11" w15:restartNumberingAfterBreak="0">
     <w:nsid w:val="3C683159"/>
     <w:multiLevelType w:val="multilevel"/>
     <w:tmpl w:val="9E3016CC"/>
@@ -5919,7 +6225,7 @@
       </w:pPr>
     </w:lvl>
   </w:abstractNum>
-  <w:abstractNum w:abstractNumId="11" w15:restartNumberingAfterBreak="0">
+  <w:abstractNum w:abstractNumId="12" w15:restartNumberingAfterBreak="0">
     <w:nsid w:val="3F707981"/>
     <w:multiLevelType w:val="multilevel"/>
     <w:tmpl w:val="1D885F64"/>
@@ -6032,7 +6338,7 @@
       </w:pPr>
     </w:lvl>
   </w:abstractNum>
-  <w:abstractNum w:abstractNumId="12" w15:restartNumberingAfterBreak="0">
+  <w:abstractNum w:abstractNumId="13" w15:restartNumberingAfterBreak="0">
     <w:nsid w:val="502323E2"/>
     <w:multiLevelType w:val="multilevel"/>
     <w:tmpl w:val="7BCCE188"/>
@@ -6181,7 +6487,7 @@
       </w:rPr>
     </w:lvl>
   </w:abstractNum>
-  <w:abstractNum w:abstractNumId="13" w15:restartNumberingAfterBreak="0">
+  <w:abstractNum w:abstractNumId="14" w15:restartNumberingAfterBreak="0">
     <w:nsid w:val="57E52397"/>
     <w:multiLevelType w:val="multilevel"/>
     <w:tmpl w:val="0E9CE7FE"/>
@@ -6294,7 +6600,7 @@
       </w:pPr>
     </w:lvl>
   </w:abstractNum>
-  <w:abstractNum w:abstractNumId="14" w15:restartNumberingAfterBreak="0">
+  <w:abstractNum w:abstractNumId="15" w15:restartNumberingAfterBreak="0">
     <w:nsid w:val="6A64412E"/>
     <w:multiLevelType w:val="multilevel"/>
     <w:tmpl w:val="6F2ECCE6"/>
@@ -6443,7 +6749,7 @@
       </w:rPr>
     </w:lvl>
   </w:abstractNum>
-  <w:abstractNum w:abstractNumId="15" w15:restartNumberingAfterBreak="0">
+  <w:abstractNum w:abstractNumId="16" w15:restartNumberingAfterBreak="0">
     <w:nsid w:val="6A807643"/>
     <w:multiLevelType w:val="multilevel"/>
     <w:tmpl w:val="5562182A"/>
@@ -6592,7 +6898,7 @@
       </w:rPr>
     </w:lvl>
   </w:abstractNum>
-  <w:abstractNum w:abstractNumId="16" w15:restartNumberingAfterBreak="0">
+  <w:abstractNum w:abstractNumId="17" w15:restartNumberingAfterBreak="0">
     <w:nsid w:val="70D01C27"/>
     <w:multiLevelType w:val="multilevel"/>
     <w:tmpl w:val="6E3A1E42"/>
@@ -6705,7 +7011,7 @@
       </w:pPr>
     </w:lvl>
   </w:abstractNum>
-  <w:abstractNum w:abstractNumId="17" w15:restartNumberingAfterBreak="0">
+  <w:abstractNum w:abstractNumId="18" w15:restartNumberingAfterBreak="0">
     <w:nsid w:val="73845029"/>
     <w:multiLevelType w:val="multilevel"/>
     <w:tmpl w:val="1472D9D6"/>
@@ -6854,7 +7160,7 @@
       </w:rPr>
     </w:lvl>
   </w:abstractNum>
-  <w:abstractNum w:abstractNumId="18" w15:restartNumberingAfterBreak="0">
+  <w:abstractNum w:abstractNumId="19" w15:restartNumberingAfterBreak="0">
     <w:nsid w:val="73A30620"/>
     <w:multiLevelType w:val="multilevel"/>
     <w:tmpl w:val="2E525284"/>
@@ -7003,7 +7309,7 @@
       </w:rPr>
     </w:lvl>
   </w:abstractNum>
-  <w:abstractNum w:abstractNumId="19" w15:restartNumberingAfterBreak="0">
+  <w:abstractNum w:abstractNumId="20" w15:restartNumberingAfterBreak="0">
     <w:nsid w:val="78B8060A"/>
     <w:multiLevelType w:val="multilevel"/>
     <w:tmpl w:val="AF6424D0"/>
@@ -7152,22 +7458,210 @@
       </w:rPr>
     </w:lvl>
   </w:abstractNum>
+  <w:abstractNum w:abstractNumId="21" w15:restartNumberingAfterBreak="0">
+    <w:nsid w:val="7A944C98"/>
+    <w:multiLevelType w:val="multilevel"/>
+    <w:tmpl w:val="628021FA"/>
+    <w:lvl w:ilvl="0">
+      <w:start w:val="1"/>
+      <w:numFmt w:val="bullet"/>
+      <w:lvlText w:val=""/>
+      <w:lvlJc w:val="left"/>
+      <w:pPr>
+        <w:tabs>
+          <w:tab w:val="num" w:pos="720"/>
+        </w:tabs>
+        <w:ind w:left="720" w:hanging="360"/>
+      </w:pPr>
+      <w:rPr>
+        <w:rFonts w:ascii="Symbol" w:hAnsi="Symbol" w:hint="default"/>
+        <w:sz w:val="20"/>
+      </w:rPr>
+    </w:lvl>
+    <w:lvl w:ilvl="1" w:tentative="1">
+      <w:start w:val="1"/>
+      <w:numFmt w:val="bullet"/>
+      <w:lvlText w:val="o"/>
+      <w:lvlJc w:val="left"/>
+      <w:pPr>
+        <w:tabs>
+          <w:tab w:val="num" w:pos="1440"/>
+        </w:tabs>
+        <w:ind w:left="1440" w:hanging="360"/>
+      </w:pPr>
+      <w:rPr>
+        <w:rFonts w:ascii="Courier New" w:hAnsi="Courier New" w:hint="default"/>
+        <w:sz w:val="20"/>
+      </w:rPr>
+    </w:lvl>
+    <w:lvl w:ilvl="2" w:tentative="1">
+      <w:start w:val="1"/>
+      <w:numFmt w:val="bullet"/>
+      <w:lvlText w:val=""/>
+      <w:lvlJc w:val="left"/>
+      <w:pPr>
+        <w:tabs>
+          <w:tab w:val="num" w:pos="2160"/>
+        </w:tabs>
+        <w:ind w:left="2160" w:hanging="360"/>
+      </w:pPr>
+      <w:rPr>
+        <w:rFonts w:ascii="Wingdings" w:hAnsi="Wingdings" w:hint="default"/>
+        <w:sz w:val="20"/>
+      </w:rPr>
+    </w:lvl>
+    <w:lvl w:ilvl="3" w:tentative="1">
+      <w:start w:val="1"/>
+      <w:numFmt w:val="bullet"/>
+      <w:lvlText w:val=""/>
+      <w:lvlJc w:val="left"/>
+      <w:pPr>
+        <w:tabs>
+          <w:tab w:val="num" w:pos="2880"/>
+        </w:tabs>
+        <w:ind w:left="2880" w:hanging="360"/>
+      </w:pPr>
+      <w:rPr>
+        <w:rFonts w:ascii="Wingdings" w:hAnsi="Wingdings" w:hint="default"/>
+        <w:sz w:val="20"/>
+      </w:rPr>
+    </w:lvl>
+    <w:lvl w:ilvl="4" w:tentative="1">
+      <w:start w:val="1"/>
+      <w:numFmt w:val="bullet"/>
+      <w:lvlText w:val=""/>
+      <w:lvlJc w:val="left"/>
+      <w:pPr>
+        <w:tabs>
+          <w:tab w:val="num" w:pos="3600"/>
+        </w:tabs>
+        <w:ind w:left="3600" w:hanging="360"/>
+      </w:pPr>
+      <w:rPr>
+        <w:rFonts w:ascii="Wingdings" w:hAnsi="Wingdings" w:hint="default"/>
+        <w:sz w:val="20"/>
+      </w:rPr>
+    </w:lvl>
+    <w:lvl w:ilvl="5" w:tentative="1">
+      <w:start w:val="1"/>
+      <w:numFmt w:val="bullet"/>
+      <w:lvlText w:val=""/>
+      <w:lvlJc w:val="left"/>
+      <w:pPr>
+        <w:tabs>
+          <w:tab w:val="num" w:pos="4320"/>
+        </w:tabs>
+        <w:ind w:left="4320" w:hanging="360"/>
+      </w:pPr>
+      <w:rPr>
+        <w:rFonts w:ascii="Wingdings" w:hAnsi="Wingdings" w:hint="default"/>
+        <w:sz w:val="20"/>
+      </w:rPr>
+    </w:lvl>
+    <w:lvl w:ilvl="6" w:tentative="1">
+      <w:start w:val="1"/>
+      <w:numFmt w:val="bullet"/>
+      <w:lvlText w:val=""/>
+      <w:lvlJc w:val="left"/>
+      <w:pPr>
+        <w:tabs>
+          <w:tab w:val="num" w:pos="5040"/>
+        </w:tabs>
+        <w:ind w:left="5040" w:hanging="360"/>
+      </w:pPr>
+      <w:rPr>
+        <w:rFonts w:ascii="Wingdings" w:hAnsi="Wingdings" w:hint="default"/>
+        <w:sz w:val="20"/>
+      </w:rPr>
+    </w:lvl>
+    <w:lvl w:ilvl="7" w:tentative="1">
+      <w:start w:val="1"/>
+      <w:numFmt w:val="bullet"/>
+      <w:lvlText w:val=""/>
+      <w:lvlJc w:val="left"/>
+      <w:pPr>
+        <w:tabs>
+          <w:tab w:val="num" w:pos="5760"/>
+        </w:tabs>
+        <w:ind w:left="5760" w:hanging="360"/>
+      </w:pPr>
+      <w:rPr>
+        <w:rFonts w:ascii="Wingdings" w:hAnsi="Wingdings" w:hint="default"/>
+        <w:sz w:val="20"/>
+      </w:rPr>
+    </w:lvl>
+    <w:lvl w:ilvl="8" w:tentative="1">
+      <w:start w:val="1"/>
+      <w:numFmt w:val="bullet"/>
+      <w:lvlText w:val=""/>
+      <w:lvlJc w:val="left"/>
+      <w:pPr>
+        <w:tabs>
+          <w:tab w:val="num" w:pos="6480"/>
+        </w:tabs>
+        <w:ind w:left="6480" w:hanging="360"/>
+      </w:pPr>
+      <w:rPr>
+        <w:rFonts w:ascii="Wingdings" w:hAnsi="Wingdings" w:hint="default"/>
+        <w:sz w:val="20"/>
+      </w:rPr>
+    </w:lvl>
+  </w:abstractNum>
   <w:num w:numId="1" w16cid:durableId="1720477009">
+    <w:abstractNumId w:val="9"/>
+  </w:num>
+  <w:num w:numId="2" w16cid:durableId="127745679">
+    <w:abstractNumId w:val="2"/>
+  </w:num>
+  <w:num w:numId="3" w16cid:durableId="1625967878">
+    <w:abstractNumId w:val="14"/>
+  </w:num>
+  <w:num w:numId="4" w16cid:durableId="758647572">
     <w:abstractNumId w:val="8"/>
   </w:num>
-  <w:num w:numId="2" w16cid:durableId="127745679">
-    <w:abstractNumId w:val="1"/>
+  <w:num w:numId="5" w16cid:durableId="87889542">
+    <w:abstractNumId w:val="6"/>
   </w:num>
-  <w:num w:numId="3" w16cid:durableId="1625967878">
-    <w:abstractNumId w:val="13"/>
+  <w:num w:numId="6" w16cid:durableId="1041633502">
+    <w:abstractNumId w:val="11"/>
+    <w:lvlOverride w:ilvl="0">
+      <w:lvl w:ilvl="0">
+        <w:numFmt w:val="decimal"/>
+        <w:lvlText w:val="%1."/>
+        <w:lvlJc w:val="left"/>
+      </w:lvl>
+    </w:lvlOverride>
   </w:num>
-  <w:num w:numId="4" w16cid:durableId="758647572">
+  <w:num w:numId="7" w16cid:durableId="1287657921">
+    <w:abstractNumId w:val="20"/>
+  </w:num>
+  <w:num w:numId="8" w16cid:durableId="1092580247">
+    <w:abstractNumId w:val="12"/>
+    <w:lvlOverride w:ilvl="0">
+      <w:lvl w:ilvl="0">
+        <w:numFmt w:val="decimal"/>
+        <w:lvlText w:val="%1."/>
+        <w:lvlJc w:val="left"/>
+      </w:lvl>
+    </w:lvlOverride>
+  </w:num>
+  <w:num w:numId="9" w16cid:durableId="809128681">
     <w:abstractNumId w:val="7"/>
   </w:num>
-  <w:num w:numId="5" w16cid:durableId="87889542">
+  <w:num w:numId="10" w16cid:durableId="625236033">
+    <w:abstractNumId w:val="17"/>
+    <w:lvlOverride w:ilvl="0">
+      <w:lvl w:ilvl="0">
+        <w:numFmt w:val="decimal"/>
+        <w:lvlText w:val="%1."/>
+        <w:lvlJc w:val="left"/>
+      </w:lvl>
+    </w:lvlOverride>
+  </w:num>
+  <w:num w:numId="11" w16cid:durableId="1012606372">
     <w:abstractNumId w:val="5"/>
   </w:num>
-  <w:num w:numId="6" w16cid:durableId="1041633502">
+  <w:num w:numId="12" w16cid:durableId="1876696264">
     <w:abstractNumId w:val="10"/>
     <w:lvlOverride w:ilvl="0">
       <w:lvl w:ilvl="0">
@@ -7177,68 +7671,35 @@
       </w:lvl>
     </w:lvlOverride>
   </w:num>
-  <w:num w:numId="7" w16cid:durableId="1287657921">
+  <w:num w:numId="13" w16cid:durableId="749158864">
+    <w:abstractNumId w:val="16"/>
+  </w:num>
+  <w:num w:numId="14" w16cid:durableId="904686075">
+    <w:abstractNumId w:val="1"/>
+  </w:num>
+  <w:num w:numId="15" w16cid:durableId="1990789611">
     <w:abstractNumId w:val="19"/>
   </w:num>
-  <w:num w:numId="8" w16cid:durableId="1092580247">
-    <w:abstractNumId w:val="11"/>
-    <w:lvlOverride w:ilvl="0">
-      <w:lvl w:ilvl="0">
-        <w:numFmt w:val="decimal"/>
-        <w:lvlText w:val="%1."/>
-        <w:lvlJc w:val="left"/>
-      </w:lvl>
-    </w:lvlOverride>
+  <w:num w:numId="16" w16cid:durableId="2134403358">
+    <w:abstractNumId w:val="3"/>
   </w:num>
-  <w:num w:numId="9" w16cid:durableId="809128681">
-    <w:abstractNumId w:val="6"/>
+  <w:num w:numId="17" w16cid:durableId="163862202">
+    <w:abstractNumId w:val="15"/>
   </w:num>
-  <w:num w:numId="10" w16cid:durableId="625236033">
-    <w:abstractNumId w:val="16"/>
-    <w:lvlOverride w:ilvl="0">
-      <w:lvl w:ilvl="0">
-        <w:numFmt w:val="decimal"/>
-        <w:lvlText w:val="%1."/>
-        <w:lvlJc w:val="left"/>
-      </w:lvl>
-    </w:lvlOverride>
+  <w:num w:numId="18" w16cid:durableId="1411148907">
+    <w:abstractNumId w:val="18"/>
   </w:num>
-  <w:num w:numId="11" w16cid:durableId="1012606372">
+  <w:num w:numId="19" w16cid:durableId="1587617566">
     <w:abstractNumId w:val="4"/>
   </w:num>
-  <w:num w:numId="12" w16cid:durableId="1876696264">
-    <w:abstractNumId w:val="9"/>
-    <w:lvlOverride w:ilvl="0">
-      <w:lvl w:ilvl="0">
-        <w:numFmt w:val="decimal"/>
-        <w:lvlText w:val="%1."/>
-        <w:lvlJc w:val="left"/>
-      </w:lvl>
-    </w:lvlOverride>
+  <w:num w:numId="20" w16cid:durableId="1879194230">
+    <w:abstractNumId w:val="13"/>
   </w:num>
-  <w:num w:numId="13" w16cid:durableId="749158864">
-    <w:abstractNumId w:val="15"/>
-  </w:num>
-  <w:num w:numId="14" w16cid:durableId="904686075">
+  <w:num w:numId="21" w16cid:durableId="1889300310">
     <w:abstractNumId w:val="0"/>
   </w:num>
-  <w:num w:numId="15" w16cid:durableId="1990789611">
-    <w:abstractNumId w:val="18"/>
-  </w:num>
-  <w:num w:numId="16" w16cid:durableId="2134403358">
-    <w:abstractNumId w:val="2"/>
-  </w:num>
-  <w:num w:numId="17" w16cid:durableId="163862202">
-    <w:abstractNumId w:val="14"/>
-  </w:num>
-  <w:num w:numId="18" w16cid:durableId="1411148907">
-    <w:abstractNumId w:val="17"/>
-  </w:num>
-  <w:num w:numId="19" w16cid:durableId="1587617566">
-    <w:abstractNumId w:val="3"/>
-  </w:num>
-  <w:num w:numId="20" w16cid:durableId="1879194230">
-    <w:abstractNumId w:val="12"/>
+  <w:num w:numId="22" w16cid:durableId="1973751300">
+    <w:abstractNumId w:val="21"/>
   </w:num>
 </w:numbering>
 </file>

</xml_diff>

<commit_message>
Add phase 3 insights
</commit_message>
<xml_diff>
--- a/Latency Analysis/Workload_vs_latency.docx
+++ b/Latency Analysis/Workload_vs_latency.docx
@@ -4532,6 +4532,435 @@
         <w:t>Performance experiments or ML reward collection loops.</w:t>
       </w:r>
     </w:p>
+    <w:p/>
+    <w:p>
+      <w:pPr>
+        <w:pStyle w:val="Heading3"/>
+        <w:rPr>
+          <w:b/>
+          <w:bCs/>
+          <w:lang w:val="en-US"/>
+        </w:rPr>
+      </w:pPr>
+      <w:r>
+        <w:rPr>
+          <w:lang w:val="en-US"/>
+        </w:rPr>
+        <w:t>Phase 3 - Sudden Drop to Zero</w:t>
+      </w:r>
+    </w:p>
+    <w:p>
+      <w:pPr>
+        <w:rPr>
+          <w:lang w:val="en-US"/>
+        </w:rPr>
+      </w:pPr>
+      <w:r>
+        <w:rPr>
+          <w:lang w:val="en-US"/>
+        </w:rPr>
+        <w:t>An abrupt drop to zero usually does not occur naturally in a real workload. This strongly indicates a failure, pause, or disruption in the system.</w:t>
+      </w:r>
+    </w:p>
+    <w:p>
+      <w:pPr>
+        <w:rPr>
+          <w:lang w:val="en-US"/>
+        </w:rPr>
+      </w:pPr>
+    </w:p>
+    <w:tbl>
+      <w:tblPr>
+        <w:tblW w:w="9360" w:type="dxa"/>
+        <w:tblCellMar>
+          <w:top w:w="15" w:type="dxa"/>
+          <w:left w:w="15" w:type="dxa"/>
+          <w:bottom w:w="15" w:type="dxa"/>
+          <w:right w:w="15" w:type="dxa"/>
+        </w:tblCellMar>
+        <w:tblLook w:val="04A0" w:firstRow="1" w:lastRow="0" w:firstColumn="1" w:lastColumn="0" w:noHBand="0" w:noVBand="1"/>
+      </w:tblPr>
+      <w:tblGrid>
+        <w:gridCol w:w="2285"/>
+        <w:gridCol w:w="7075"/>
+      </w:tblGrid>
+      <w:tr>
+        <w:tc>
+          <w:tcPr>
+            <w:tcW w:w="0" w:type="auto"/>
+            <w:tcBorders>
+              <w:top w:val="single" w:sz="8" w:space="0" w:color="000000"/>
+              <w:left w:val="single" w:sz="8" w:space="0" w:color="000000"/>
+              <w:bottom w:val="single" w:sz="8" w:space="0" w:color="000000"/>
+              <w:right w:val="single" w:sz="8" w:space="0" w:color="000000"/>
+            </w:tcBorders>
+            <w:tcMar>
+              <w:top w:w="100" w:type="dxa"/>
+              <w:left w:w="100" w:type="dxa"/>
+              <w:bottom w:w="100" w:type="dxa"/>
+              <w:right w:w="100" w:type="dxa"/>
+            </w:tcMar>
+            <w:hideMark/>
+          </w:tcPr>
+          <w:p>
+            <w:pPr>
+              <w:rPr>
+                <w:lang w:val="en-US"/>
+              </w:rPr>
+            </w:pPr>
+            <w:r>
+              <w:rPr>
+                <w:lang w:val="en-US"/>
+              </w:rPr>
+              <w:t>Cause</w:t>
+            </w:r>
+          </w:p>
+        </w:tc>
+        <w:tc>
+          <w:tcPr>
+            <w:tcW w:w="0" w:type="auto"/>
+            <w:tcBorders>
+              <w:top w:val="single" w:sz="8" w:space="0" w:color="000000"/>
+              <w:left w:val="single" w:sz="8" w:space="0" w:color="000000"/>
+              <w:bottom w:val="single" w:sz="8" w:space="0" w:color="000000"/>
+              <w:right w:val="single" w:sz="8" w:space="0" w:color="000000"/>
+            </w:tcBorders>
+            <w:tcMar>
+              <w:top w:w="100" w:type="dxa"/>
+              <w:left w:w="100" w:type="dxa"/>
+              <w:bottom w:w="100" w:type="dxa"/>
+              <w:right w:w="100" w:type="dxa"/>
+            </w:tcMar>
+            <w:hideMark/>
+          </w:tcPr>
+          <w:p>
+            <w:pPr>
+              <w:rPr>
+                <w:lang w:val="en-US"/>
+              </w:rPr>
+            </w:pPr>
+            <w:r>
+              <w:rPr>
+                <w:lang w:val="en-US"/>
+              </w:rPr>
+              <w:t>Description</w:t>
+            </w:r>
+          </w:p>
+        </w:tc>
+      </w:tr>
+      <w:tr>
+        <w:tc>
+          <w:tcPr>
+            <w:tcW w:w="0" w:type="auto"/>
+            <w:tcBorders>
+              <w:top w:val="single" w:sz="8" w:space="0" w:color="000000"/>
+              <w:left w:val="single" w:sz="8" w:space="0" w:color="000000"/>
+              <w:bottom w:val="single" w:sz="8" w:space="0" w:color="000000"/>
+              <w:right w:val="single" w:sz="8" w:space="0" w:color="000000"/>
+            </w:tcBorders>
+            <w:tcMar>
+              <w:top w:w="100" w:type="dxa"/>
+              <w:left w:w="100" w:type="dxa"/>
+              <w:bottom w:w="100" w:type="dxa"/>
+              <w:right w:w="100" w:type="dxa"/>
+            </w:tcMar>
+            <w:hideMark/>
+          </w:tcPr>
+          <w:p>
+            <w:pPr>
+              <w:rPr>
+                <w:lang w:val="en-US"/>
+              </w:rPr>
+            </w:pPr>
+            <w:r>
+              <w:rPr>
+                <w:lang w:val="en-US"/>
+              </w:rPr>
+              <w:t>Load Generator Crash / Pause</w:t>
+            </w:r>
+          </w:p>
+        </w:tc>
+        <w:tc>
+          <w:tcPr>
+            <w:tcW w:w="0" w:type="auto"/>
+            <w:tcBorders>
+              <w:top w:val="single" w:sz="8" w:space="0" w:color="000000"/>
+              <w:left w:val="single" w:sz="8" w:space="0" w:color="000000"/>
+              <w:bottom w:val="single" w:sz="8" w:space="0" w:color="000000"/>
+              <w:right w:val="single" w:sz="8" w:space="0" w:color="000000"/>
+            </w:tcBorders>
+            <w:tcMar>
+              <w:top w:w="100" w:type="dxa"/>
+              <w:left w:w="100" w:type="dxa"/>
+              <w:bottom w:w="100" w:type="dxa"/>
+              <w:right w:w="100" w:type="dxa"/>
+            </w:tcMar>
+            <w:hideMark/>
+          </w:tcPr>
+          <w:p>
+            <w:pPr>
+              <w:rPr>
+                <w:lang w:val="en-US"/>
+              </w:rPr>
+            </w:pPr>
+            <w:r>
+              <w:rPr>
+                <w:lang w:val="en-US"/>
+              </w:rPr>
+              <w:t xml:space="preserve">Our </w:t>
+            </w:r>
+            <w:proofErr w:type="spellStart"/>
+            <w:r>
+              <w:rPr>
+                <w:lang w:val="en-US"/>
+              </w:rPr>
+              <w:t>cron</w:t>
+            </w:r>
+            <w:proofErr w:type="spellEnd"/>
+            <w:r>
+              <w:rPr>
+                <w:lang w:val="en-US"/>
+              </w:rPr>
+              <w:t xml:space="preserve">-based generator </w:t>
+            </w:r>
+            <w:proofErr w:type="gramStart"/>
+            <w:r>
+              <w:rPr>
+                <w:lang w:val="en-US"/>
+              </w:rPr>
+              <w:t>have</w:t>
+            </w:r>
+            <w:proofErr w:type="gramEnd"/>
+            <w:r>
+              <w:rPr>
+                <w:lang w:val="en-US"/>
+              </w:rPr>
+              <w:t xml:space="preserve"> stopped due to error or timeout.</w:t>
+            </w:r>
+          </w:p>
+        </w:tc>
+      </w:tr>
+      <w:tr>
+        <w:tc>
+          <w:tcPr>
+            <w:tcW w:w="0" w:type="auto"/>
+            <w:tcBorders>
+              <w:top w:val="single" w:sz="8" w:space="0" w:color="000000"/>
+              <w:left w:val="single" w:sz="8" w:space="0" w:color="000000"/>
+              <w:bottom w:val="single" w:sz="8" w:space="0" w:color="000000"/>
+              <w:right w:val="single" w:sz="8" w:space="0" w:color="000000"/>
+            </w:tcBorders>
+            <w:tcMar>
+              <w:top w:w="100" w:type="dxa"/>
+              <w:left w:w="100" w:type="dxa"/>
+              <w:bottom w:w="100" w:type="dxa"/>
+              <w:right w:w="100" w:type="dxa"/>
+            </w:tcMar>
+            <w:hideMark/>
+          </w:tcPr>
+          <w:p>
+            <w:pPr>
+              <w:rPr>
+                <w:lang w:val="en-US"/>
+              </w:rPr>
+            </w:pPr>
+            <w:r>
+              <w:rPr>
+                <w:lang w:val="en-US"/>
+              </w:rPr>
+              <w:t>Deployment Restart / Pod Eviction</w:t>
+            </w:r>
+          </w:p>
+        </w:tc>
+        <w:tc>
+          <w:tcPr>
+            <w:tcW w:w="0" w:type="auto"/>
+            <w:tcBorders>
+              <w:top w:val="single" w:sz="8" w:space="0" w:color="000000"/>
+              <w:left w:val="single" w:sz="8" w:space="0" w:color="000000"/>
+              <w:bottom w:val="single" w:sz="8" w:space="0" w:color="000000"/>
+              <w:right w:val="single" w:sz="8" w:space="0" w:color="000000"/>
+            </w:tcBorders>
+            <w:tcMar>
+              <w:top w:w="100" w:type="dxa"/>
+              <w:left w:w="100" w:type="dxa"/>
+              <w:bottom w:w="100" w:type="dxa"/>
+              <w:right w:w="100" w:type="dxa"/>
+            </w:tcMar>
+            <w:hideMark/>
+          </w:tcPr>
+          <w:p>
+            <w:pPr>
+              <w:rPr>
+                <w:lang w:val="en-US"/>
+              </w:rPr>
+            </w:pPr>
+            <w:r>
+              <w:rPr>
+                <w:lang w:val="en-US"/>
+              </w:rPr>
+              <w:t xml:space="preserve">If the application pods were restarted or evicted (e.g., </w:t>
+            </w:r>
+            <w:proofErr w:type="spellStart"/>
+            <w:r>
+              <w:rPr>
+                <w:lang w:val="en-US"/>
+              </w:rPr>
+              <w:t>OOMKilled</w:t>
+            </w:r>
+            <w:proofErr w:type="spellEnd"/>
+            <w:r>
+              <w:rPr>
+                <w:lang w:val="en-US"/>
+              </w:rPr>
+              <w:t xml:space="preserve">, Evicted, </w:t>
+            </w:r>
+            <w:proofErr w:type="spellStart"/>
+            <w:r>
+              <w:rPr>
+                <w:lang w:val="en-US"/>
+              </w:rPr>
+              <w:t>CrashLoopBackoff</w:t>
+            </w:r>
+            <w:proofErr w:type="spellEnd"/>
+            <w:r>
+              <w:rPr>
+                <w:lang w:val="en-US"/>
+              </w:rPr>
+              <w:t>), incoming requests will fail → request rate = 0.</w:t>
+            </w:r>
+          </w:p>
+        </w:tc>
+      </w:tr>
+      <w:tr>
+        <w:tc>
+          <w:tcPr>
+            <w:tcW w:w="0" w:type="auto"/>
+            <w:tcBorders>
+              <w:top w:val="single" w:sz="8" w:space="0" w:color="000000"/>
+              <w:left w:val="single" w:sz="8" w:space="0" w:color="000000"/>
+              <w:bottom w:val="single" w:sz="8" w:space="0" w:color="000000"/>
+              <w:right w:val="single" w:sz="8" w:space="0" w:color="000000"/>
+            </w:tcBorders>
+            <w:tcMar>
+              <w:top w:w="100" w:type="dxa"/>
+              <w:left w:w="100" w:type="dxa"/>
+              <w:bottom w:w="100" w:type="dxa"/>
+              <w:right w:w="100" w:type="dxa"/>
+            </w:tcMar>
+            <w:hideMark/>
+          </w:tcPr>
+          <w:p>
+            <w:pPr>
+              <w:rPr>
+                <w:lang w:val="en-US"/>
+              </w:rPr>
+            </w:pPr>
+            <w:r>
+              <w:rPr>
+                <w:lang w:val="en-US"/>
+              </w:rPr>
+              <w:t>Networking Failure</w:t>
+            </w:r>
+          </w:p>
+        </w:tc>
+        <w:tc>
+          <w:tcPr>
+            <w:tcW w:w="0" w:type="auto"/>
+            <w:tcBorders>
+              <w:top w:val="single" w:sz="8" w:space="0" w:color="000000"/>
+              <w:left w:val="single" w:sz="8" w:space="0" w:color="000000"/>
+              <w:bottom w:val="single" w:sz="8" w:space="0" w:color="000000"/>
+              <w:right w:val="single" w:sz="8" w:space="0" w:color="000000"/>
+            </w:tcBorders>
+            <w:tcMar>
+              <w:top w:w="100" w:type="dxa"/>
+              <w:left w:w="100" w:type="dxa"/>
+              <w:bottom w:w="100" w:type="dxa"/>
+              <w:right w:w="100" w:type="dxa"/>
+            </w:tcMar>
+            <w:hideMark/>
+          </w:tcPr>
+          <w:p>
+            <w:pPr>
+              <w:rPr>
+                <w:lang w:val="en-US"/>
+              </w:rPr>
+            </w:pPr>
+            <w:r>
+              <w:rPr>
+                <w:lang w:val="en-US"/>
+              </w:rPr>
+              <w:t>Temporary DNS failure, Kubernetes CNI issue, or ingress controller crash.</w:t>
+            </w:r>
+          </w:p>
+        </w:tc>
+      </w:tr>
+      <w:tr>
+        <w:tc>
+          <w:tcPr>
+            <w:tcW w:w="0" w:type="auto"/>
+            <w:tcBorders>
+              <w:top w:val="single" w:sz="8" w:space="0" w:color="000000"/>
+              <w:left w:val="single" w:sz="8" w:space="0" w:color="000000"/>
+              <w:bottom w:val="single" w:sz="8" w:space="0" w:color="000000"/>
+              <w:right w:val="single" w:sz="8" w:space="0" w:color="000000"/>
+            </w:tcBorders>
+            <w:tcMar>
+              <w:top w:w="100" w:type="dxa"/>
+              <w:left w:w="100" w:type="dxa"/>
+              <w:bottom w:w="100" w:type="dxa"/>
+              <w:right w:w="100" w:type="dxa"/>
+            </w:tcMar>
+            <w:hideMark/>
+          </w:tcPr>
+          <w:p>
+            <w:pPr>
+              <w:rPr>
+                <w:lang w:val="en-US"/>
+              </w:rPr>
+            </w:pPr>
+            <w:r>
+              <w:rPr>
+                <w:lang w:val="en-US"/>
+              </w:rPr>
+              <w:t>Scheduled Pause</w:t>
+            </w:r>
+          </w:p>
+        </w:tc>
+        <w:tc>
+          <w:tcPr>
+            <w:tcW w:w="0" w:type="auto"/>
+            <w:tcBorders>
+              <w:top w:val="single" w:sz="8" w:space="0" w:color="000000"/>
+              <w:left w:val="single" w:sz="8" w:space="0" w:color="000000"/>
+              <w:bottom w:val="single" w:sz="8" w:space="0" w:color="000000"/>
+              <w:right w:val="single" w:sz="8" w:space="0" w:color="000000"/>
+            </w:tcBorders>
+            <w:tcMar>
+              <w:top w:w="100" w:type="dxa"/>
+              <w:left w:w="100" w:type="dxa"/>
+              <w:bottom w:w="100" w:type="dxa"/>
+              <w:right w:w="100" w:type="dxa"/>
+            </w:tcMar>
+            <w:hideMark/>
+          </w:tcPr>
+          <w:p>
+            <w:pPr>
+              <w:rPr>
+                <w:lang w:val="en-US"/>
+              </w:rPr>
+            </w:pPr>
+            <w:r>
+              <w:rPr>
+                <w:lang w:val="en-US"/>
+              </w:rPr>
+              <w:t>If the test was intentionally designed to pause after X time, this is expected.</w:t>
+            </w:r>
+          </w:p>
+        </w:tc>
+      </w:tr>
+    </w:tbl>
     <w:p/>
     <w:sectPr>
       <w:pgSz w:w="12240" w:h="15840"/>

</xml_diff>

<commit_message>
Add phase 4 interpretation
</commit_message>
<xml_diff>
--- a/Latency Analysis/Workload_vs_latency.docx
+++ b/Latency Analysis/Workload_vs_latency.docx
@@ -4962,6 +4962,194 @@
       </w:tr>
     </w:tbl>
     <w:p/>
+    <w:p>
+      <w:pPr>
+        <w:pStyle w:val="Heading3"/>
+        <w:rPr>
+          <w:rStyle w:val="SubtleEmphasis"/>
+          <w:i w:val="0"/>
+          <w:iCs w:val="0"/>
+          <w:lang w:val="en-US"/>
+        </w:rPr>
+      </w:pPr>
+      <w:r>
+        <w:rPr>
+          <w:rStyle w:val="SubtleEmphasis"/>
+          <w:i w:val="0"/>
+          <w:iCs w:val="0"/>
+          <w:lang w:val="en-US"/>
+        </w:rPr>
+        <w:t>Phase 4: Resumption → Tapering</w:t>
+      </w:r>
+    </w:p>
+    <w:p>
+      <w:pPr>
+        <w:rPr>
+          <w:b/>
+          <w:bCs/>
+          <w:lang w:val="en-US"/>
+        </w:rPr>
+      </w:pPr>
+      <w:r>
+        <w:rPr>
+          <w:b/>
+          <w:bCs/>
+          <w:lang w:val="en-US"/>
+        </w:rPr>
+        <w:t>Interpretation:</w:t>
+      </w:r>
+    </w:p>
+    <w:p>
+      <w:pPr>
+        <w:numPr>
+          <w:ilvl w:val="0"/>
+          <w:numId w:val="23"/>
+        </w:numPr>
+        <w:rPr>
+          <w:lang w:val="en-US"/>
+        </w:rPr>
+      </w:pPr>
+      <w:r>
+        <w:rPr>
+          <w:lang w:val="en-US"/>
+        </w:rPr>
+        <w:t>Load resumed after the outage. This suggests:</w:t>
+      </w:r>
+    </w:p>
+    <w:p>
+      <w:pPr>
+        <w:numPr>
+          <w:ilvl w:val="1"/>
+          <w:numId w:val="23"/>
+        </w:numPr>
+        <w:rPr>
+          <w:lang w:val="en-US"/>
+        </w:rPr>
+      </w:pPr>
+      <w:r>
+        <w:rPr>
+          <w:lang w:val="en-US"/>
+        </w:rPr>
+        <w:t>Generator recovered automatically (e.g., retry or restart policy).</w:t>
+      </w:r>
+    </w:p>
+    <w:p>
+      <w:pPr>
+        <w:numPr>
+          <w:ilvl w:val="1"/>
+          <w:numId w:val="23"/>
+        </w:numPr>
+        <w:rPr>
+          <w:lang w:val="en-US"/>
+        </w:rPr>
+      </w:pPr>
+      <w:r>
+        <w:rPr>
+          <w:lang w:val="en-US"/>
+        </w:rPr>
+        <w:t>Infrastructure (DNS/network) recovered.</w:t>
+      </w:r>
+    </w:p>
+    <w:p>
+      <w:pPr>
+        <w:numPr>
+          <w:ilvl w:val="1"/>
+          <w:numId w:val="23"/>
+        </w:numPr>
+        <w:rPr>
+          <w:lang w:val="en-US"/>
+        </w:rPr>
+      </w:pPr>
+      <w:r>
+        <w:rPr>
+          <w:lang w:val="en-US"/>
+        </w:rPr>
+        <w:t>Manual restart of job or pod.</w:t>
+      </w:r>
+    </w:p>
+    <w:p>
+      <w:pPr>
+        <w:numPr>
+          <w:ilvl w:val="0"/>
+          <w:numId w:val="23"/>
+        </w:numPr>
+        <w:rPr>
+          <w:lang w:val="en-US"/>
+        </w:rPr>
+      </w:pPr>
+      <w:r>
+        <w:rPr>
+          <w:lang w:val="en-US"/>
+        </w:rPr>
+        <w:t xml:space="preserve">Gradual </w:t>
+      </w:r>
+      <w:proofErr w:type="gramStart"/>
+      <w:r>
+        <w:rPr>
+          <w:lang w:val="en-US"/>
+        </w:rPr>
+        <w:t>tapering  indicates</w:t>
+      </w:r>
+      <w:proofErr w:type="gramEnd"/>
+      <w:r>
+        <w:rPr>
+          <w:lang w:val="en-US"/>
+        </w:rPr>
+        <w:t>:</w:t>
+      </w:r>
+    </w:p>
+    <w:p>
+      <w:pPr>
+        <w:numPr>
+          <w:ilvl w:val="1"/>
+          <w:numId w:val="23"/>
+        </w:numPr>
+        <w:rPr>
+          <w:lang w:val="en-US"/>
+        </w:rPr>
+      </w:pPr>
+      <w:r>
+        <w:rPr>
+          <w:lang w:val="en-US"/>
+        </w:rPr>
+        <w:t>Test completion, or</w:t>
+      </w:r>
+    </w:p>
+    <w:p>
+      <w:pPr>
+        <w:numPr>
+          <w:ilvl w:val="1"/>
+          <w:numId w:val="23"/>
+        </w:numPr>
+        <w:rPr>
+          <w:lang w:val="en-US"/>
+        </w:rPr>
+      </w:pPr>
+      <w:r>
+        <w:rPr>
+          <w:lang w:val="en-US"/>
+        </w:rPr>
+        <w:t>End of working hours, or</w:t>
+      </w:r>
+    </w:p>
+    <w:p>
+      <w:pPr>
+        <w:numPr>
+          <w:ilvl w:val="1"/>
+          <w:numId w:val="23"/>
+        </w:numPr>
+        <w:rPr>
+          <w:lang w:val="en-US"/>
+        </w:rPr>
+      </w:pPr>
+      <w:r>
+        <w:rPr>
+          <w:lang w:val="en-US"/>
+        </w:rPr>
+        <w:t>Cron-based job expiration, e.g., every hour for N mins.</w:t>
+      </w:r>
+    </w:p>
+    <w:p/>
     <w:sectPr>
       <w:pgSz w:w="12240" w:h="15840"/>
       <w:pgMar w:top="1440" w:right="1440" w:bottom="1440" w:left="1440" w:header="720" w:footer="720" w:gutter="0"/>
@@ -7030,6 +7218,155 @@
     </w:lvl>
   </w:abstractNum>
   <w:abstractNum w:abstractNumId="15" w15:restartNumberingAfterBreak="0">
+    <w:nsid w:val="65832D7A"/>
+    <w:multiLevelType w:val="multilevel"/>
+    <w:tmpl w:val="BA58784E"/>
+    <w:lvl w:ilvl="0">
+      <w:start w:val="1"/>
+      <w:numFmt w:val="bullet"/>
+      <w:lvlText w:val=""/>
+      <w:lvlJc w:val="left"/>
+      <w:pPr>
+        <w:tabs>
+          <w:tab w:val="num" w:pos="720"/>
+        </w:tabs>
+        <w:ind w:left="720" w:hanging="360"/>
+      </w:pPr>
+      <w:rPr>
+        <w:rFonts w:ascii="Symbol" w:hAnsi="Symbol" w:hint="default"/>
+        <w:sz w:val="20"/>
+      </w:rPr>
+    </w:lvl>
+    <w:lvl w:ilvl="1">
+      <w:start w:val="1"/>
+      <w:numFmt w:val="bullet"/>
+      <w:lvlText w:val="o"/>
+      <w:lvlJc w:val="left"/>
+      <w:pPr>
+        <w:tabs>
+          <w:tab w:val="num" w:pos="1440"/>
+        </w:tabs>
+        <w:ind w:left="1440" w:hanging="360"/>
+      </w:pPr>
+      <w:rPr>
+        <w:rFonts w:ascii="Courier New" w:hAnsi="Courier New" w:hint="default"/>
+        <w:sz w:val="20"/>
+      </w:rPr>
+    </w:lvl>
+    <w:lvl w:ilvl="2" w:tentative="1">
+      <w:start w:val="1"/>
+      <w:numFmt w:val="bullet"/>
+      <w:lvlText w:val=""/>
+      <w:lvlJc w:val="left"/>
+      <w:pPr>
+        <w:tabs>
+          <w:tab w:val="num" w:pos="2160"/>
+        </w:tabs>
+        <w:ind w:left="2160" w:hanging="360"/>
+      </w:pPr>
+      <w:rPr>
+        <w:rFonts w:ascii="Wingdings" w:hAnsi="Wingdings" w:hint="default"/>
+        <w:sz w:val="20"/>
+      </w:rPr>
+    </w:lvl>
+    <w:lvl w:ilvl="3" w:tentative="1">
+      <w:start w:val="1"/>
+      <w:numFmt w:val="bullet"/>
+      <w:lvlText w:val=""/>
+      <w:lvlJc w:val="left"/>
+      <w:pPr>
+        <w:tabs>
+          <w:tab w:val="num" w:pos="2880"/>
+        </w:tabs>
+        <w:ind w:left="2880" w:hanging="360"/>
+      </w:pPr>
+      <w:rPr>
+        <w:rFonts w:ascii="Wingdings" w:hAnsi="Wingdings" w:hint="default"/>
+        <w:sz w:val="20"/>
+      </w:rPr>
+    </w:lvl>
+    <w:lvl w:ilvl="4" w:tentative="1">
+      <w:start w:val="1"/>
+      <w:numFmt w:val="bullet"/>
+      <w:lvlText w:val=""/>
+      <w:lvlJc w:val="left"/>
+      <w:pPr>
+        <w:tabs>
+          <w:tab w:val="num" w:pos="3600"/>
+        </w:tabs>
+        <w:ind w:left="3600" w:hanging="360"/>
+      </w:pPr>
+      <w:rPr>
+        <w:rFonts w:ascii="Wingdings" w:hAnsi="Wingdings" w:hint="default"/>
+        <w:sz w:val="20"/>
+      </w:rPr>
+    </w:lvl>
+    <w:lvl w:ilvl="5" w:tentative="1">
+      <w:start w:val="1"/>
+      <w:numFmt w:val="bullet"/>
+      <w:lvlText w:val=""/>
+      <w:lvlJc w:val="left"/>
+      <w:pPr>
+        <w:tabs>
+          <w:tab w:val="num" w:pos="4320"/>
+        </w:tabs>
+        <w:ind w:left="4320" w:hanging="360"/>
+      </w:pPr>
+      <w:rPr>
+        <w:rFonts w:ascii="Wingdings" w:hAnsi="Wingdings" w:hint="default"/>
+        <w:sz w:val="20"/>
+      </w:rPr>
+    </w:lvl>
+    <w:lvl w:ilvl="6" w:tentative="1">
+      <w:start w:val="1"/>
+      <w:numFmt w:val="bullet"/>
+      <w:lvlText w:val=""/>
+      <w:lvlJc w:val="left"/>
+      <w:pPr>
+        <w:tabs>
+          <w:tab w:val="num" w:pos="5040"/>
+        </w:tabs>
+        <w:ind w:left="5040" w:hanging="360"/>
+      </w:pPr>
+      <w:rPr>
+        <w:rFonts w:ascii="Wingdings" w:hAnsi="Wingdings" w:hint="default"/>
+        <w:sz w:val="20"/>
+      </w:rPr>
+    </w:lvl>
+    <w:lvl w:ilvl="7" w:tentative="1">
+      <w:start w:val="1"/>
+      <w:numFmt w:val="bullet"/>
+      <w:lvlText w:val=""/>
+      <w:lvlJc w:val="left"/>
+      <w:pPr>
+        <w:tabs>
+          <w:tab w:val="num" w:pos="5760"/>
+        </w:tabs>
+        <w:ind w:left="5760" w:hanging="360"/>
+      </w:pPr>
+      <w:rPr>
+        <w:rFonts w:ascii="Wingdings" w:hAnsi="Wingdings" w:hint="default"/>
+        <w:sz w:val="20"/>
+      </w:rPr>
+    </w:lvl>
+    <w:lvl w:ilvl="8" w:tentative="1">
+      <w:start w:val="1"/>
+      <w:numFmt w:val="bullet"/>
+      <w:lvlText w:val=""/>
+      <w:lvlJc w:val="left"/>
+      <w:pPr>
+        <w:tabs>
+          <w:tab w:val="num" w:pos="6480"/>
+        </w:tabs>
+        <w:ind w:left="6480" w:hanging="360"/>
+      </w:pPr>
+      <w:rPr>
+        <w:rFonts w:ascii="Wingdings" w:hAnsi="Wingdings" w:hint="default"/>
+        <w:sz w:val="20"/>
+      </w:rPr>
+    </w:lvl>
+  </w:abstractNum>
+  <w:abstractNum w:abstractNumId="16" w15:restartNumberingAfterBreak="0">
     <w:nsid w:val="6A64412E"/>
     <w:multiLevelType w:val="multilevel"/>
     <w:tmpl w:val="6F2ECCE6"/>
@@ -7178,7 +7515,7 @@
       </w:rPr>
     </w:lvl>
   </w:abstractNum>
-  <w:abstractNum w:abstractNumId="16" w15:restartNumberingAfterBreak="0">
+  <w:abstractNum w:abstractNumId="17" w15:restartNumberingAfterBreak="0">
     <w:nsid w:val="6A807643"/>
     <w:multiLevelType w:val="multilevel"/>
     <w:tmpl w:val="5562182A"/>
@@ -7327,7 +7664,7 @@
       </w:rPr>
     </w:lvl>
   </w:abstractNum>
-  <w:abstractNum w:abstractNumId="17" w15:restartNumberingAfterBreak="0">
+  <w:abstractNum w:abstractNumId="18" w15:restartNumberingAfterBreak="0">
     <w:nsid w:val="70D01C27"/>
     <w:multiLevelType w:val="multilevel"/>
     <w:tmpl w:val="6E3A1E42"/>
@@ -7440,7 +7777,7 @@
       </w:pPr>
     </w:lvl>
   </w:abstractNum>
-  <w:abstractNum w:abstractNumId="18" w15:restartNumberingAfterBreak="0">
+  <w:abstractNum w:abstractNumId="19" w15:restartNumberingAfterBreak="0">
     <w:nsid w:val="73845029"/>
     <w:multiLevelType w:val="multilevel"/>
     <w:tmpl w:val="1472D9D6"/>
@@ -7589,7 +7926,7 @@
       </w:rPr>
     </w:lvl>
   </w:abstractNum>
-  <w:abstractNum w:abstractNumId="19" w15:restartNumberingAfterBreak="0">
+  <w:abstractNum w:abstractNumId="20" w15:restartNumberingAfterBreak="0">
     <w:nsid w:val="73A30620"/>
     <w:multiLevelType w:val="multilevel"/>
     <w:tmpl w:val="2E525284"/>
@@ -7738,7 +8075,7 @@
       </w:rPr>
     </w:lvl>
   </w:abstractNum>
-  <w:abstractNum w:abstractNumId="20" w15:restartNumberingAfterBreak="0">
+  <w:abstractNum w:abstractNumId="21" w15:restartNumberingAfterBreak="0">
     <w:nsid w:val="78B8060A"/>
     <w:multiLevelType w:val="multilevel"/>
     <w:tmpl w:val="AF6424D0"/>
@@ -7887,7 +8224,7 @@
       </w:rPr>
     </w:lvl>
   </w:abstractNum>
-  <w:abstractNum w:abstractNumId="21" w15:restartNumberingAfterBreak="0">
+  <w:abstractNum w:abstractNumId="22" w15:restartNumberingAfterBreak="0">
     <w:nsid w:val="7A944C98"/>
     <w:multiLevelType w:val="multilevel"/>
     <w:tmpl w:val="628021FA"/>
@@ -8062,7 +8399,7 @@
     </w:lvlOverride>
   </w:num>
   <w:num w:numId="7" w16cid:durableId="1287657921">
-    <w:abstractNumId w:val="20"/>
+    <w:abstractNumId w:val="21"/>
   </w:num>
   <w:num w:numId="8" w16cid:durableId="1092580247">
     <w:abstractNumId w:val="12"/>
@@ -8078,7 +8415,7 @@
     <w:abstractNumId w:val="7"/>
   </w:num>
   <w:num w:numId="10" w16cid:durableId="625236033">
-    <w:abstractNumId w:val="17"/>
+    <w:abstractNumId w:val="18"/>
     <w:lvlOverride w:ilvl="0">
       <w:lvl w:ilvl="0">
         <w:numFmt w:val="decimal"/>
@@ -8101,22 +8438,22 @@
     </w:lvlOverride>
   </w:num>
   <w:num w:numId="13" w16cid:durableId="749158864">
-    <w:abstractNumId w:val="16"/>
+    <w:abstractNumId w:val="17"/>
   </w:num>
   <w:num w:numId="14" w16cid:durableId="904686075">
     <w:abstractNumId w:val="1"/>
   </w:num>
   <w:num w:numId="15" w16cid:durableId="1990789611">
-    <w:abstractNumId w:val="19"/>
+    <w:abstractNumId w:val="20"/>
   </w:num>
   <w:num w:numId="16" w16cid:durableId="2134403358">
     <w:abstractNumId w:val="3"/>
   </w:num>
   <w:num w:numId="17" w16cid:durableId="163862202">
-    <w:abstractNumId w:val="15"/>
+    <w:abstractNumId w:val="16"/>
   </w:num>
   <w:num w:numId="18" w16cid:durableId="1411148907">
-    <w:abstractNumId w:val="18"/>
+    <w:abstractNumId w:val="19"/>
   </w:num>
   <w:num w:numId="19" w16cid:durableId="1587617566">
     <w:abstractNumId w:val="4"/>
@@ -8128,7 +8465,10 @@
     <w:abstractNumId w:val="0"/>
   </w:num>
   <w:num w:numId="22" w16cid:durableId="1973751300">
-    <w:abstractNumId w:val="21"/>
+    <w:abstractNumId w:val="22"/>
+  </w:num>
+  <w:num w:numId="23" w16cid:durableId="1652978052">
+    <w:abstractNumId w:val="15"/>
   </w:num>
 </w:numbering>
 </file>
@@ -8741,6 +9081,18 @@
       <w:contextualSpacing/>
     </w:pPr>
   </w:style>
+  <w:style w:type="character" w:styleId="SubtleEmphasis">
+    <w:name w:val="Subtle Emphasis"/>
+    <w:basedOn w:val="DefaultParagraphFont"/>
+    <w:uiPriority w:val="19"/>
+    <w:qFormat/>
+    <w:rsid w:val="00CB6AA0"/>
+    <w:rPr>
+      <w:i/>
+      <w:iCs/>
+      <w:color w:val="404040" w:themeColor="text1" w:themeTint="BF"/>
+    </w:rPr>
+  </w:style>
 </w:styles>
 </file>
 

</xml_diff>

<commit_message>
Add latency behaviour plot
</commit_message>
<xml_diff>
--- a/Latency Analysis/Workload_vs_latency.docx
+++ b/Latency Analysis/Workload_vs_latency.docx
@@ -5419,6 +5419,315 @@
                 <w:lang w:val="en-US"/>
               </w:rPr>
               <w:t>Indicates either generator ramp-down logic or a planned test closure</w:t>
+            </w:r>
+          </w:p>
+        </w:tc>
+      </w:tr>
+    </w:tbl>
+    <w:p/>
+    <w:p>
+      <w:pPr>
+        <w:rPr>
+          <w:b/>
+          <w:bCs/>
+          <w:lang w:val="en-US"/>
+        </w:rPr>
+      </w:pPr>
+      <w:r>
+        <w:rPr>
+          <w:lang w:val="en-US"/>
+        </w:rPr>
+        <w:t>Latency Behavior: Flat, Then Mildly Reactive</w:t>
+      </w:r>
+    </w:p>
+    <w:p>
+      <w:pPr>
+        <w:rPr>
+          <w:lang w:val="en-US"/>
+        </w:rPr>
+      </w:pPr>
+    </w:p>
+    <w:tbl>
+      <w:tblPr>
+        <w:tblW w:w="9360" w:type="dxa"/>
+        <w:tblCellMar>
+          <w:top w:w="15" w:type="dxa"/>
+          <w:left w:w="15" w:type="dxa"/>
+          <w:bottom w:w="15" w:type="dxa"/>
+          <w:right w:w="15" w:type="dxa"/>
+        </w:tblCellMar>
+        <w:tblLook w:val="04A0" w:firstRow="1" w:lastRow="0" w:firstColumn="1" w:lastColumn="0" w:noHBand="0" w:noVBand="1"/>
+      </w:tblPr>
+      <w:tblGrid>
+        <w:gridCol w:w="1766"/>
+        <w:gridCol w:w="7594"/>
+      </w:tblGrid>
+      <w:tr>
+        <w:tc>
+          <w:tcPr>
+            <w:tcW w:w="0" w:type="auto"/>
+            <w:tcBorders>
+              <w:top w:val="single" w:sz="8" w:space="0" w:color="000000"/>
+              <w:left w:val="single" w:sz="8" w:space="0" w:color="000000"/>
+              <w:bottom w:val="single" w:sz="8" w:space="0" w:color="000000"/>
+              <w:right w:val="single" w:sz="8" w:space="0" w:color="000000"/>
+            </w:tcBorders>
+            <w:tcMar>
+              <w:top w:w="100" w:type="dxa"/>
+              <w:left w:w="100" w:type="dxa"/>
+              <w:bottom w:w="100" w:type="dxa"/>
+              <w:right w:w="100" w:type="dxa"/>
+            </w:tcMar>
+            <w:hideMark/>
+          </w:tcPr>
+          <w:p>
+            <w:pPr>
+              <w:rPr>
+                <w:lang w:val="en-US"/>
+              </w:rPr>
+            </w:pPr>
+            <w:r>
+              <w:rPr>
+                <w:lang w:val="en-US"/>
+              </w:rPr>
+              <w:t>Phase</w:t>
+            </w:r>
+          </w:p>
+        </w:tc>
+        <w:tc>
+          <w:tcPr>
+            <w:tcW w:w="0" w:type="auto"/>
+            <w:tcBorders>
+              <w:top w:val="single" w:sz="8" w:space="0" w:color="000000"/>
+              <w:left w:val="single" w:sz="8" w:space="0" w:color="000000"/>
+              <w:bottom w:val="single" w:sz="8" w:space="0" w:color="000000"/>
+              <w:right w:val="single" w:sz="8" w:space="0" w:color="000000"/>
+            </w:tcBorders>
+            <w:tcMar>
+              <w:top w:w="100" w:type="dxa"/>
+              <w:left w:w="100" w:type="dxa"/>
+              <w:bottom w:w="100" w:type="dxa"/>
+              <w:right w:w="100" w:type="dxa"/>
+            </w:tcMar>
+            <w:hideMark/>
+          </w:tcPr>
+          <w:p>
+            <w:pPr>
+              <w:rPr>
+                <w:lang w:val="en-US"/>
+              </w:rPr>
+            </w:pPr>
+            <w:r>
+              <w:rPr>
+                <w:lang w:val="en-US"/>
+              </w:rPr>
+              <w:t>Latency Pattern</w:t>
+            </w:r>
+          </w:p>
+        </w:tc>
+      </w:tr>
+      <w:tr>
+        <w:tc>
+          <w:tcPr>
+            <w:tcW w:w="0" w:type="auto"/>
+            <w:tcBorders>
+              <w:top w:val="single" w:sz="8" w:space="0" w:color="000000"/>
+              <w:left w:val="single" w:sz="8" w:space="0" w:color="000000"/>
+              <w:bottom w:val="single" w:sz="8" w:space="0" w:color="000000"/>
+              <w:right w:val="single" w:sz="8" w:space="0" w:color="000000"/>
+            </w:tcBorders>
+            <w:tcMar>
+              <w:top w:w="100" w:type="dxa"/>
+              <w:left w:w="100" w:type="dxa"/>
+              <w:bottom w:w="100" w:type="dxa"/>
+              <w:right w:w="100" w:type="dxa"/>
+            </w:tcMar>
+            <w:hideMark/>
+          </w:tcPr>
+          <w:p>
+            <w:pPr>
+              <w:rPr>
+                <w:lang w:val="en-US"/>
+              </w:rPr>
+            </w:pPr>
+            <w:r>
+              <w:rPr>
+                <w:lang w:val="en-US"/>
+              </w:rPr>
+              <w:t>Flat Period</w:t>
+            </w:r>
+          </w:p>
+        </w:tc>
+        <w:tc>
+          <w:tcPr>
+            <w:tcW w:w="0" w:type="auto"/>
+            <w:tcBorders>
+              <w:top w:val="single" w:sz="8" w:space="0" w:color="000000"/>
+              <w:left w:val="single" w:sz="8" w:space="0" w:color="000000"/>
+              <w:bottom w:val="single" w:sz="8" w:space="0" w:color="000000"/>
+              <w:right w:val="single" w:sz="8" w:space="0" w:color="000000"/>
+            </w:tcBorders>
+            <w:tcMar>
+              <w:top w:w="100" w:type="dxa"/>
+              <w:left w:w="100" w:type="dxa"/>
+              <w:bottom w:w="100" w:type="dxa"/>
+              <w:right w:w="100" w:type="dxa"/>
+            </w:tcMar>
+            <w:hideMark/>
+          </w:tcPr>
+          <w:p>
+            <w:pPr>
+              <w:rPr>
+                <w:lang w:val="en-US"/>
+              </w:rPr>
+            </w:pPr>
+            <w:r>
+              <w:rPr>
+                <w:lang w:val="en-US"/>
+              </w:rPr>
+              <w:t>Latency remains very low and steady across all time points.</w:t>
+            </w:r>
+          </w:p>
+        </w:tc>
+      </w:tr>
+      <w:tr>
+        <w:tc>
+          <w:tcPr>
+            <w:tcW w:w="0" w:type="auto"/>
+            <w:tcBorders>
+              <w:top w:val="single" w:sz="8" w:space="0" w:color="000000"/>
+              <w:left w:val="single" w:sz="8" w:space="0" w:color="000000"/>
+              <w:bottom w:val="single" w:sz="8" w:space="0" w:color="000000"/>
+              <w:right w:val="single" w:sz="8" w:space="0" w:color="000000"/>
+            </w:tcBorders>
+            <w:tcMar>
+              <w:top w:w="100" w:type="dxa"/>
+              <w:left w:w="100" w:type="dxa"/>
+              <w:bottom w:w="100" w:type="dxa"/>
+              <w:right w:w="100" w:type="dxa"/>
+            </w:tcMar>
+            <w:hideMark/>
+          </w:tcPr>
+          <w:p>
+            <w:pPr>
+              <w:rPr>
+                <w:lang w:val="en-US"/>
+              </w:rPr>
+            </w:pPr>
+            <w:r>
+              <w:rPr>
+                <w:lang w:val="en-US"/>
+              </w:rPr>
+              <w:t>Reactive Phase</w:t>
+            </w:r>
+          </w:p>
+        </w:tc>
+        <w:tc>
+          <w:tcPr>
+            <w:tcW w:w="0" w:type="auto"/>
+            <w:tcBorders>
+              <w:top w:val="single" w:sz="8" w:space="0" w:color="000000"/>
+              <w:left w:val="single" w:sz="8" w:space="0" w:color="000000"/>
+              <w:bottom w:val="single" w:sz="8" w:space="0" w:color="000000"/>
+              <w:right w:val="single" w:sz="8" w:space="0" w:color="000000"/>
+            </w:tcBorders>
+            <w:tcMar>
+              <w:top w:w="100" w:type="dxa"/>
+              <w:left w:w="100" w:type="dxa"/>
+              <w:bottom w:w="100" w:type="dxa"/>
+              <w:right w:w="100" w:type="dxa"/>
+            </w:tcMar>
+            <w:hideMark/>
+          </w:tcPr>
+          <w:p>
+            <w:pPr>
+              <w:rPr>
+                <w:lang w:val="en-US"/>
+              </w:rPr>
+            </w:pPr>
+            <w:r>
+              <w:rPr>
+                <w:lang w:val="en-US"/>
+              </w:rPr>
+              <w:t>Latency starts to fluctuate mildly, though without sharp spikes.</w:t>
+            </w:r>
+          </w:p>
+        </w:tc>
+      </w:tr>
+      <w:tr>
+        <w:tc>
+          <w:tcPr>
+            <w:tcW w:w="0" w:type="auto"/>
+            <w:tcBorders>
+              <w:top w:val="single" w:sz="8" w:space="0" w:color="000000"/>
+              <w:left w:val="single" w:sz="8" w:space="0" w:color="000000"/>
+              <w:bottom w:val="single" w:sz="8" w:space="0" w:color="000000"/>
+              <w:right w:val="single" w:sz="8" w:space="0" w:color="000000"/>
+            </w:tcBorders>
+            <w:tcMar>
+              <w:top w:w="100" w:type="dxa"/>
+              <w:left w:w="100" w:type="dxa"/>
+              <w:bottom w:w="100" w:type="dxa"/>
+              <w:right w:w="100" w:type="dxa"/>
+            </w:tcMar>
+            <w:hideMark/>
+          </w:tcPr>
+          <w:p>
+            <w:pPr>
+              <w:rPr>
+                <w:lang w:val="en-US"/>
+              </w:rPr>
+            </w:pPr>
+            <w:r>
+              <w:rPr>
+                <w:lang w:val="en-US"/>
+              </w:rPr>
+              <w:t>Notable Dips</w:t>
+            </w:r>
+          </w:p>
+        </w:tc>
+        <w:tc>
+          <w:tcPr>
+            <w:tcW w:w="0" w:type="auto"/>
+            <w:tcBorders>
+              <w:top w:val="single" w:sz="8" w:space="0" w:color="000000"/>
+              <w:left w:val="single" w:sz="8" w:space="0" w:color="000000"/>
+              <w:bottom w:val="single" w:sz="8" w:space="0" w:color="000000"/>
+              <w:right w:val="single" w:sz="8" w:space="0" w:color="000000"/>
+            </w:tcBorders>
+            <w:tcMar>
+              <w:top w:w="100" w:type="dxa"/>
+              <w:left w:w="100" w:type="dxa"/>
+              <w:bottom w:w="100" w:type="dxa"/>
+              <w:right w:w="100" w:type="dxa"/>
+            </w:tcMar>
+            <w:hideMark/>
+          </w:tcPr>
+          <w:p>
+            <w:pPr>
+              <w:rPr>
+                <w:lang w:val="en-US"/>
+              </w:rPr>
+            </w:pPr>
+            <w:r>
+              <w:rPr>
+                <w:lang w:val="en-US"/>
+              </w:rPr>
+              <w:t xml:space="preserve">Sudden </w:t>
+            </w:r>
+            <w:r>
+              <w:rPr>
+                <w:b/>
+                <w:bCs/>
+                <w:lang w:val="en-US"/>
+              </w:rPr>
+              <w:t>d</w:t>
+            </w:r>
+            <w:r>
+              <w:rPr>
+                <w:lang w:val="en-US"/>
+              </w:rPr>
+              <w:t>ownward dips in latency, seemingly out of sync with other signals</w:t>
             </w:r>
           </w:p>
         </w:tc>

</xml_diff>